<commit_message>
Report was completed upto transmission system.
</commit_message>
<xml_diff>
--- a/Report.docx
+++ b/Report.docx
@@ -58,16 +58,7 @@
           <w:szCs w:val="20"/>
           <w:shd w:val="clear" w:color="auto" w:fill="FFFFFF"/>
         </w:rPr>
-        <w:t>S</w:t>
-      </w:r>
-      <w:r>
-        <w:rPr>
-          <w:rFonts w:ascii="Arial" w:hAnsi="Arial" w:cs="Arial"/>
-          <w:sz w:val="20"/>
-          <w:szCs w:val="20"/>
-          <w:shd w:val="clear" w:color="auto" w:fill="FFFFFF"/>
-        </w:rPr>
-        <w:t>tateflow shows its strength by performing the function of gear selection in an automatic transmission. This function is combined with the drivetrain dynamics in a natural and intuitive manner by incorporating a Stateflow block in the Simulink block diagram.</w:t>
+        <w:t>Stateflow shows its strength by performing the function of gear selection in an automatic transmission. This function is combined with the drivetrain dynamics in a natural and intuitive manner by incorporating a Stateflow block in the Simulink block diagram.</w:t>
       </w:r>
     </w:p>
     <w:p>
@@ -153,7 +144,7 @@
                     </pic:cNvPicPr>
                   </pic:nvPicPr>
                   <pic:blipFill>
-                    <a:blip r:embed="rId4">
+                    <a:blip r:embed="rId5">
                       <a:extLst>
                         <a:ext uri="{28A0092B-C50C-407E-A947-70E740481C1C}">
                           <a14:useLocalDpi xmlns:a14="http://schemas.microsoft.com/office/drawing/2010/main" val="0"/>
@@ -273,7 +264,7 @@
                     </pic:cNvPicPr>
                   </pic:nvPicPr>
                   <pic:blipFill>
-                    <a:blip r:embed="rId5">
+                    <a:blip r:embed="rId6">
                       <a:extLst>
                         <a:ext uri="{28A0092B-C50C-407E-A947-70E740481C1C}">
                           <a14:useLocalDpi xmlns:a14="http://schemas.microsoft.com/office/drawing/2010/main" val="0"/>
@@ -342,7 +333,7 @@
                     </pic:cNvPicPr>
                   </pic:nvPicPr>
                   <pic:blipFill>
-                    <a:blip r:embed="rId6">
+                    <a:blip r:embed="rId7">
                       <a:extLst>
                         <a:ext uri="{28A0092B-C50C-407E-A947-70E740481C1C}">
                           <a14:useLocalDpi xmlns:a14="http://schemas.microsoft.com/office/drawing/2010/main" val="0"/>
@@ -411,7 +402,7 @@
                     </pic:cNvPicPr>
                   </pic:nvPicPr>
                   <pic:blipFill>
-                    <a:blip r:embed="rId7">
+                    <a:blip r:embed="rId8">
                       <a:extLst>
                         <a:ext uri="{28A0092B-C50C-407E-A947-70E740481C1C}">
                           <a14:useLocalDpi xmlns:a14="http://schemas.microsoft.com/office/drawing/2010/main" val="0"/>
@@ -480,7 +471,7 @@
                     </pic:cNvPicPr>
                   </pic:nvPicPr>
                   <pic:blipFill>
-                    <a:blip r:embed="rId8">
+                    <a:blip r:embed="rId9">
                       <a:extLst>
                         <a:ext uri="{28A0092B-C50C-407E-A947-70E740481C1C}">
                           <a14:useLocalDpi xmlns:a14="http://schemas.microsoft.com/office/drawing/2010/main" val="0"/>
@@ -570,7 +561,7 @@
                     </pic:cNvPicPr>
                   </pic:nvPicPr>
                   <pic:blipFill>
-                    <a:blip r:embed="rId9">
+                    <a:blip r:embed="rId10">
                       <a:extLst>
                         <a:ext uri="{28A0092B-C50C-407E-A947-70E740481C1C}">
                           <a14:useLocalDpi xmlns:a14="http://schemas.microsoft.com/office/drawing/2010/main" val="0"/>
@@ -639,7 +630,7 @@
                     </pic:cNvPicPr>
                   </pic:nvPicPr>
                   <pic:blipFill>
-                    <a:blip r:embed="rId10">
+                    <a:blip r:embed="rId11">
                       <a:extLst>
                         <a:ext uri="{28A0092B-C50C-407E-A947-70E740481C1C}">
                           <a14:useLocalDpi xmlns:a14="http://schemas.microsoft.com/office/drawing/2010/main" val="0"/>
@@ -708,7 +699,7 @@
                     </pic:cNvPicPr>
                   </pic:nvPicPr>
                   <pic:blipFill>
-                    <a:blip r:embed="rId11">
+                    <a:blip r:embed="rId12">
                       <a:extLst>
                         <a:ext uri="{28A0092B-C50C-407E-A947-70E740481C1C}">
                           <a14:useLocalDpi xmlns:a14="http://schemas.microsoft.com/office/drawing/2010/main" val="0"/>
@@ -777,7 +768,7 @@
                     </pic:cNvPicPr>
                   </pic:nvPicPr>
                   <pic:blipFill>
-                    <a:blip r:embed="rId12">
+                    <a:blip r:embed="rId13">
                       <a:extLst>
                         <a:ext uri="{28A0092B-C50C-407E-A947-70E740481C1C}">
                           <a14:useLocalDpi xmlns:a14="http://schemas.microsoft.com/office/drawing/2010/main" val="0"/>
@@ -868,7 +859,7 @@
                     </pic:cNvPicPr>
                   </pic:nvPicPr>
                   <pic:blipFill>
-                    <a:blip r:embed="rId13">
+                    <a:blip r:embed="rId14">
                       <a:extLst>
                         <a:ext uri="{28A0092B-C50C-407E-A947-70E740481C1C}">
                           <a14:useLocalDpi xmlns:a14="http://schemas.microsoft.com/office/drawing/2010/main" val="0"/>
@@ -937,7 +928,7 @@
                     </pic:cNvPicPr>
                   </pic:nvPicPr>
                   <pic:blipFill>
-                    <a:blip r:embed="rId14">
+                    <a:blip r:embed="rId15">
                       <a:extLst>
                         <a:ext uri="{28A0092B-C50C-407E-A947-70E740481C1C}">
                           <a14:useLocalDpi xmlns:a14="http://schemas.microsoft.com/office/drawing/2010/main" val="0"/>
@@ -1006,7 +997,7 @@
                     </pic:cNvPicPr>
                   </pic:nvPicPr>
                   <pic:blipFill>
-                    <a:blip r:embed="rId15">
+                    <a:blip r:embed="rId16">
                       <a:extLst>
                         <a:ext uri="{28A0092B-C50C-407E-A947-70E740481C1C}">
                           <a14:useLocalDpi xmlns:a14="http://schemas.microsoft.com/office/drawing/2010/main" val="0"/>
@@ -1075,7 +1066,7 @@
                     </pic:cNvPicPr>
                   </pic:nvPicPr>
                   <pic:blipFill>
-                    <a:blip r:embed="rId16">
+                    <a:blip r:embed="rId17">
                       <a:extLst>
                         <a:ext uri="{28A0092B-C50C-407E-A947-70E740481C1C}">
                           <a14:useLocalDpi xmlns:a14="http://schemas.microsoft.com/office/drawing/2010/main" val="0"/>
@@ -1144,7 +1135,7 @@
                     </pic:cNvPicPr>
                   </pic:nvPicPr>
                   <pic:blipFill>
-                    <a:blip r:embed="rId17">
+                    <a:blip r:embed="rId18">
                       <a:extLst>
                         <a:ext uri="{28A0092B-C50C-407E-A947-70E740481C1C}">
                           <a14:useLocalDpi xmlns:a14="http://schemas.microsoft.com/office/drawing/2010/main" val="0"/>
@@ -1178,6 +1169,19 @@
     </w:p>
     <w:p>
       <w:pPr>
+        <w:pStyle w:val="programlistingindent"/>
+        <w:shd w:val="clear" w:color="auto" w:fill="FFFFFF"/>
+        <w:spacing w:before="0" w:beforeAutospacing="0" w:after="150" w:afterAutospacing="0"/>
+        <w:ind w:left="480"/>
+        <w:rPr>
+          <w:rFonts w:ascii="Arial" w:hAnsi="Arial" w:cs="Arial"/>
+          <w:sz w:val="20"/>
+          <w:szCs w:val="20"/>
+        </w:rPr>
+      </w:pPr>
+    </w:p>
+    <w:p>
+      <w:pPr>
         <w:pStyle w:val="NormalWeb"/>
         <w:shd w:val="clear" w:color="auto" w:fill="FFFFFF"/>
         <w:spacing w:before="0" w:beforeAutospacing="0" w:after="150" w:afterAutospacing="0"/>
@@ -1234,7 +1238,7 @@
                     </pic:cNvPicPr>
                   </pic:nvPicPr>
                   <pic:blipFill>
-                    <a:blip r:embed="rId18">
+                    <a:blip r:embed="rId19">
                       <a:extLst>
                         <a:ext uri="{28A0092B-C50C-407E-A947-70E740481C1C}">
                           <a14:useLocalDpi xmlns:a14="http://schemas.microsoft.com/office/drawing/2010/main" val="0"/>
@@ -1303,7 +1307,7 @@
                     </pic:cNvPicPr>
                   </pic:nvPicPr>
                   <pic:blipFill>
-                    <a:blip r:embed="rId19">
+                    <a:blip r:embed="rId20">
                       <a:extLst>
                         <a:ext uri="{28A0092B-C50C-407E-A947-70E740481C1C}">
                           <a14:useLocalDpi xmlns:a14="http://schemas.microsoft.com/office/drawing/2010/main" val="0"/>
@@ -1372,7 +1376,7 @@
                     </pic:cNvPicPr>
                   </pic:nvPicPr>
                   <pic:blipFill>
-                    <a:blip r:embed="rId20">
+                    <a:blip r:embed="rId21">
                       <a:extLst>
                         <a:ext uri="{28A0092B-C50C-407E-A947-70E740481C1C}">
                           <a14:useLocalDpi xmlns:a14="http://schemas.microsoft.com/office/drawing/2010/main" val="0"/>
@@ -1441,7 +1445,7 @@
                     </pic:cNvPicPr>
                   </pic:nvPicPr>
                   <pic:blipFill>
-                    <a:blip r:embed="rId21">
+                    <a:blip r:embed="rId22">
                       <a:extLst>
                         <a:ext uri="{28A0092B-C50C-407E-A947-70E740481C1C}">
                           <a14:useLocalDpi xmlns:a14="http://schemas.microsoft.com/office/drawing/2010/main" val="0"/>
@@ -1510,7 +1514,7 @@
                     </pic:cNvPicPr>
                   </pic:nvPicPr>
                   <pic:blipFill>
-                    <a:blip r:embed="rId22">
+                    <a:blip r:embed="rId23">
                       <a:extLst>
                         <a:ext uri="{28A0092B-C50C-407E-A947-70E740481C1C}">
                           <a14:useLocalDpi xmlns:a14="http://schemas.microsoft.com/office/drawing/2010/main" val="0"/>
@@ -1544,6 +1548,19 @@
     </w:p>
     <w:p>
       <w:pPr>
+        <w:pStyle w:val="programlistingindent"/>
+        <w:shd w:val="clear" w:color="auto" w:fill="FFFFFF"/>
+        <w:spacing w:before="0" w:beforeAutospacing="0" w:after="150" w:afterAutospacing="0"/>
+        <w:ind w:left="480"/>
+        <w:rPr>
+          <w:rFonts w:ascii="Arial" w:hAnsi="Arial" w:cs="Arial"/>
+          <w:sz w:val="20"/>
+          <w:szCs w:val="20"/>
+        </w:rPr>
+      </w:pPr>
+    </w:p>
+    <w:p>
+      <w:pPr>
         <w:pStyle w:val="NormalWeb"/>
         <w:shd w:val="clear" w:color="auto" w:fill="FFFFFF"/>
         <w:spacing w:before="0" w:beforeAutospacing="0" w:after="150" w:afterAutospacing="0"/>
@@ -1600,7 +1617,7 @@
                     </pic:cNvPicPr>
                   </pic:nvPicPr>
                   <pic:blipFill>
-                    <a:blip r:embed="rId23">
+                    <a:blip r:embed="rId24">
                       <a:extLst>
                         <a:ext uri="{28A0092B-C50C-407E-A947-70E740481C1C}">
                           <a14:useLocalDpi xmlns:a14="http://schemas.microsoft.com/office/drawing/2010/main" val="0"/>
@@ -1669,7 +1686,7 @@
                     </pic:cNvPicPr>
                   </pic:nvPicPr>
                   <pic:blipFill>
-                    <a:blip r:embed="rId24">
+                    <a:blip r:embed="rId25">
                       <a:extLst>
                         <a:ext uri="{28A0092B-C50C-407E-A947-70E740481C1C}">
                           <a14:useLocalDpi xmlns:a14="http://schemas.microsoft.com/office/drawing/2010/main" val="0"/>
@@ -1738,7 +1755,7 @@
                     </pic:cNvPicPr>
                   </pic:nvPicPr>
                   <pic:blipFill>
-                    <a:blip r:embed="rId25">
+                    <a:blip r:embed="rId26">
                       <a:extLst>
                         <a:ext uri="{28A0092B-C50C-407E-A947-70E740481C1C}">
                           <a14:useLocalDpi xmlns:a14="http://schemas.microsoft.com/office/drawing/2010/main" val="0"/>
@@ -1807,7 +1824,7 @@
                     </pic:cNvPicPr>
                   </pic:nvPicPr>
                   <pic:blipFill>
-                    <a:blip r:embed="rId26">
+                    <a:blip r:embed="rId27">
                       <a:extLst>
                         <a:ext uri="{28A0092B-C50C-407E-A947-70E740481C1C}">
                           <a14:useLocalDpi xmlns:a14="http://schemas.microsoft.com/office/drawing/2010/main" val="0"/>
@@ -1854,6 +1871,19 @@
     </w:p>
     <w:p>
       <w:pPr>
+        <w:pStyle w:val="programlistingindent"/>
+        <w:shd w:val="clear" w:color="auto" w:fill="FFFFFF"/>
+        <w:spacing w:before="0" w:beforeAutospacing="0" w:after="150" w:afterAutospacing="0"/>
+        <w:ind w:left="480"/>
+        <w:rPr>
+          <w:rFonts w:ascii="Arial" w:hAnsi="Arial" w:cs="Arial"/>
+          <w:sz w:val="20"/>
+          <w:szCs w:val="20"/>
+        </w:rPr>
+      </w:pPr>
+    </w:p>
+    <w:p>
+      <w:pPr>
         <w:pStyle w:val="Heading3"/>
         <w:shd w:val="clear" w:color="auto" w:fill="FFFFFF"/>
         <w:spacing w:before="0" w:after="75"/>
@@ -1878,11 +1908,15 @@
       <w:pPr>
         <w:rPr>
           <w:rFonts w:ascii="Arial" w:hAnsi="Arial" w:cs="Arial"/>
-        </w:rPr>
-      </w:pPr>
-      <w:r>
-        <w:rPr>
-          <w:rFonts w:ascii="Arial" w:hAnsi="Arial" w:cs="Arial"/>
+          <w:b/>
+          <w:bCs/>
+        </w:rPr>
+      </w:pPr>
+      <w:r>
+        <w:rPr>
+          <w:rFonts w:ascii="Arial" w:hAnsi="Arial" w:cs="Arial"/>
+          <w:b/>
+          <w:bCs/>
         </w:rPr>
         <w:t>Engine:</w:t>
       </w:r>
@@ -1924,18 +1958,7 @@
           <w:szCs w:val="24"/>
           <w:shd w:val="clear" w:color="auto" w:fill="FFFFFF"/>
         </w:rPr>
-        <w:t>lookup</w:t>
-      </w:r>
-      <w:r>
-        <w:rPr>
-          <w:rFonts w:ascii="Arial" w:hAnsi="Arial" w:cs="Arial"/>
-          <w:b/>
-          <w:bCs/>
-          <w:sz w:val="24"/>
-          <w:szCs w:val="24"/>
-          <w:shd w:val="clear" w:color="auto" w:fill="FFFFFF"/>
-        </w:rPr>
-        <w:t xml:space="preserve"> table</w:t>
+        <w:t>lookup table</w:t>
       </w:r>
       <w:r>
         <w:rPr>
@@ -1958,6 +1981,11 @@
       <w:pPr>
         <w:jc w:val="center"/>
       </w:pPr>
+    </w:p>
+    <w:p>
+      <w:pPr>
+        <w:jc w:val="center"/>
+      </w:pPr>
       <w:r>
         <w:rPr>
           <w:rFonts w:ascii="Arial" w:hAnsi="Arial" w:cs="Arial"/>
@@ -1967,9 +1995,9 @@
           <w:shd w:val="clear" w:color="auto" w:fill="FFFFFF"/>
         </w:rPr>
         <w:drawing>
-          <wp:inline distT="0" distB="0" distL="0" distR="0" wp14:anchorId="61E2F560" wp14:editId="2F53F931">
-            <wp:extent cx="4305300" cy="1562100"/>
-            <wp:effectExtent l="0" t="0" r="0" b="0"/>
+          <wp:inline distT="0" distB="0" distL="0" distR="0" wp14:anchorId="61E2F560" wp14:editId="1976C111">
+            <wp:extent cx="4495800" cy="1631219"/>
+            <wp:effectExtent l="0" t="0" r="0" b="7620"/>
             <wp:docPr id="24" name="Picture 24"/>
             <wp:cNvGraphicFramePr>
               <a:graphicFrameLocks xmlns:a="http://schemas.openxmlformats.org/drawingml/2006/main" noChangeAspect="1"/>
@@ -1984,7 +2012,7 @@
                     </pic:cNvPicPr>
                   </pic:nvPicPr>
                   <pic:blipFill>
-                    <a:blip r:embed="rId27">
+                    <a:blip r:embed="rId28">
                       <a:extLst>
                         <a:ext uri="{28A0092B-C50C-407E-A947-70E740481C1C}">
                           <a14:useLocalDpi xmlns:a14="http://schemas.microsoft.com/office/drawing/2010/main" val="0"/>
@@ -1999,7 +2027,7 @@
                   <pic:spPr bwMode="auto">
                     <a:xfrm>
                       <a:off x="0" y="0"/>
-                      <a:ext cx="4305300" cy="1562100"/>
+                      <a:ext cx="4508653" cy="1635883"/>
                     </a:xfrm>
                     <a:prstGeom prst="rect">
                       <a:avLst/>
@@ -2020,16 +2048,873 @@
       <w:pPr>
         <w:rPr>
           <w:rFonts w:ascii="Arial" w:hAnsi="Arial" w:cs="Arial"/>
-          <w:shd w:val="clear" w:color="auto" w:fill="FFFFFF"/>
-        </w:rPr>
-      </w:pPr>
-      <w:r>
-        <w:rPr>
-          <w:rFonts w:ascii="Arial" w:hAnsi="Arial" w:cs="Arial"/>
+          <w:b/>
+          <w:bCs/>
+        </w:rPr>
+      </w:pPr>
+      <w:r>
+        <w:rPr>
+          <w:rFonts w:ascii="Arial" w:hAnsi="Arial" w:cs="Arial"/>
+          <w:b/>
+          <w:bCs/>
+        </w:rPr>
+        <w:lastRenderedPageBreak/>
+        <w:t>Transmission:</w:t>
+      </w:r>
+    </w:p>
+    <w:p>
+      <w:r>
+        <w:rPr>
+          <w:rFonts w:ascii="Arial" w:hAnsi="Arial" w:cs="Arial"/>
+          <w:sz w:val="20"/>
+          <w:szCs w:val="20"/>
+          <w:shd w:val="clear" w:color="auto" w:fill="FFFFFF"/>
+        </w:rPr>
+        <w:t xml:space="preserve">The </w:t>
+      </w:r>
+      <w:r>
+        <w:rPr>
+          <w:rFonts w:ascii="Arial" w:hAnsi="Arial" w:cs="Arial"/>
+          <w:sz w:val="20"/>
+          <w:szCs w:val="20"/>
+          <w:shd w:val="clear" w:color="auto" w:fill="FFFFFF"/>
+        </w:rPr>
+        <w:t>TorqueConverter</w:t>
+      </w:r>
+      <w:r>
+        <w:rPr>
+          <w:rFonts w:ascii="Arial" w:hAnsi="Arial" w:cs="Arial"/>
+          <w:sz w:val="20"/>
+          <w:szCs w:val="20"/>
+          <w:shd w:val="clear" w:color="auto" w:fill="FFFFFF"/>
+        </w:rPr>
+        <w:t xml:space="preserve"> and the TransmissionRatio blocks make up the Transmission subsystem, as shown in the figure below.</w:t>
+      </w:r>
+      <w:r>
+        <w:rPr>
+          <w:rFonts w:ascii="Arial" w:hAnsi="Arial" w:cs="Arial"/>
+          <w:color w:val="404040"/>
+          <w:sz w:val="20"/>
+          <w:szCs w:val="20"/>
+          <w:shd w:val="clear" w:color="auto" w:fill="FFFFFF"/>
+        </w:rPr>
+        <w:t> </w:t>
+      </w:r>
+    </w:p>
+    <w:p>
+      <w:r>
+        <w:rPr>
+          <w:noProof/>
+        </w:rPr>
+        <w:drawing>
+          <wp:inline distT="0" distB="0" distL="0" distR="0" wp14:anchorId="459CDD5D" wp14:editId="26761A59">
+            <wp:extent cx="4257675" cy="2047875"/>
+            <wp:effectExtent l="0" t="0" r="9525" b="9525"/>
+            <wp:docPr id="25" name="Picture 25"/>
+            <wp:cNvGraphicFramePr>
+              <a:graphicFrameLocks xmlns:a="http://schemas.openxmlformats.org/drawingml/2006/main" noChangeAspect="1"/>
+            </wp:cNvGraphicFramePr>
+            <a:graphic xmlns:a="http://schemas.openxmlformats.org/drawingml/2006/main">
+              <a:graphicData uri="http://schemas.openxmlformats.org/drawingml/2006/picture">
+                <pic:pic xmlns:pic="http://schemas.openxmlformats.org/drawingml/2006/picture">
+                  <pic:nvPicPr>
+                    <pic:cNvPr id="0" name="Picture 1"/>
+                    <pic:cNvPicPr>
+                      <a:picLocks noChangeAspect="1" noChangeArrowheads="1"/>
+                    </pic:cNvPicPr>
+                  </pic:nvPicPr>
+                  <pic:blipFill>
+                    <a:blip r:embed="rId29">
+                      <a:extLst>
+                        <a:ext uri="{28A0092B-C50C-407E-A947-70E740481C1C}">
+                          <a14:useLocalDpi xmlns:a14="http://schemas.microsoft.com/office/drawing/2010/main" val="0"/>
+                        </a:ext>
+                      </a:extLst>
+                    </a:blip>
+                    <a:srcRect/>
+                    <a:stretch>
+                      <a:fillRect/>
+                    </a:stretch>
+                  </pic:blipFill>
+                  <pic:spPr bwMode="auto">
+                    <a:xfrm>
+                      <a:off x="0" y="0"/>
+                      <a:ext cx="4257675" cy="2047875"/>
+                    </a:xfrm>
+                    <a:prstGeom prst="rect">
+                      <a:avLst/>
+                    </a:prstGeom>
+                    <a:noFill/>
+                    <a:ln>
+                      <a:noFill/>
+                    </a:ln>
+                  </pic:spPr>
+                </pic:pic>
+              </a:graphicData>
+            </a:graphic>
+          </wp:inline>
+        </w:drawing>
+      </w:r>
+    </w:p>
+    <w:p>
+      <w:pPr>
+        <w:rPr>
+          <w:rFonts w:ascii="Arial" w:hAnsi="Arial" w:cs="Arial"/>
+          <w:b/>
+          <w:bCs/>
+          <w:shd w:val="clear" w:color="auto" w:fill="FFFFFF"/>
+        </w:rPr>
+      </w:pPr>
+      <w:r>
+        <w:rPr>
+          <w:rFonts w:ascii="Arial" w:hAnsi="Arial" w:cs="Arial"/>
+          <w:b/>
+          <w:bCs/>
+          <w:shd w:val="clear" w:color="auto" w:fill="FFFFFF"/>
+        </w:rPr>
+        <w:t>TorqueConverter</w:t>
+      </w:r>
+      <w:r>
+        <w:rPr>
+          <w:rFonts w:ascii="Arial" w:hAnsi="Arial" w:cs="Arial"/>
+          <w:b/>
+          <w:bCs/>
+          <w:shd w:val="clear" w:color="auto" w:fill="FFFFFF"/>
+        </w:rPr>
+        <w:t>:</w:t>
+      </w:r>
+    </w:p>
+    <w:p>
+      <w:pPr>
+        <w:rPr>
+          <w:noProof/>
+        </w:rPr>
+      </w:pPr>
+      <w:r>
+        <w:rPr>
+          <w:rFonts w:ascii="Arial" w:hAnsi="Arial" w:cs="Arial"/>
+          <w:sz w:val="20"/>
+          <w:szCs w:val="20"/>
+          <w:shd w:val="clear" w:color="auto" w:fill="FFFFFF"/>
+        </w:rPr>
+        <w:t>The TorqueConverter is a masked subsystem, which implements Equation 2.</w:t>
+      </w:r>
+      <w:r>
+        <w:rPr>
+          <w:rFonts w:ascii="Arial" w:hAnsi="Arial" w:cs="Arial"/>
+          <w:sz w:val="20"/>
+          <w:szCs w:val="20"/>
           <w:shd w:val="clear" w:color="auto" w:fill="FFFFFF"/>
         </w:rPr>
         <w:t xml:space="preserve"> </w:t>
       </w:r>
+      <w:r>
+        <w:rPr>
+          <w:rFonts w:ascii="Arial" w:hAnsi="Arial" w:cs="Arial"/>
+          <w:sz w:val="20"/>
+          <w:szCs w:val="20"/>
+          <w:shd w:val="clear" w:color="auto" w:fill="FFFFFF"/>
+        </w:rPr>
+        <w:t xml:space="preserve">The mask requires a vector of speed ratios </w:t>
+      </w:r>
+      <w:r>
+        <w:rPr>
+          <w:rFonts w:ascii="Arial" w:hAnsi="Arial" w:cs="Arial"/>
+          <w:sz w:val="20"/>
+          <w:szCs w:val="20"/>
+          <w:shd w:val="clear" w:color="auto" w:fill="FFFFFF"/>
+        </w:rPr>
+        <w:t>(Nin</w:t>
+      </w:r>
+      <w:r>
+        <w:rPr>
+          <w:rStyle w:val="HTMLCode"/>
+          <w:rFonts w:ascii="Arial" w:eastAsiaTheme="minorHAnsi" w:hAnsi="Arial" w:cs="Arial"/>
+          <w:shd w:val="clear" w:color="auto" w:fill="FFFFFF"/>
+        </w:rPr>
+        <w:t>/</w:t>
+      </w:r>
+      <w:r>
+        <w:rPr>
+          <w:rStyle w:val="HTMLCode"/>
+          <w:rFonts w:ascii="Arial" w:eastAsiaTheme="minorHAnsi" w:hAnsi="Arial" w:cs="Arial"/>
+          <w:shd w:val="clear" w:color="auto" w:fill="FFFFFF"/>
+        </w:rPr>
+        <w:t>Ne</w:t>
+      </w:r>
+      <w:r>
+        <w:rPr>
+          <w:rFonts w:ascii="Arial" w:hAnsi="Arial" w:cs="Arial"/>
+          <w:sz w:val="20"/>
+          <w:szCs w:val="20"/>
+          <w:shd w:val="clear" w:color="auto" w:fill="FFFFFF"/>
+        </w:rPr>
+        <w:t>)</w:t>
+      </w:r>
+      <w:r>
+        <w:rPr>
+          <w:rFonts w:ascii="Arial" w:hAnsi="Arial" w:cs="Arial"/>
+          <w:sz w:val="20"/>
+          <w:szCs w:val="20"/>
+          <w:shd w:val="clear" w:color="auto" w:fill="FFFFFF"/>
+        </w:rPr>
+        <w:t xml:space="preserve"> and vectors of K-factor (</w:t>
+      </w:r>
+      <w:r>
+        <w:rPr>
+          <w:rStyle w:val="HTMLCode"/>
+          <w:rFonts w:ascii="Arial" w:eastAsiaTheme="minorHAnsi" w:hAnsi="Arial" w:cs="Arial"/>
+          <w:shd w:val="clear" w:color="auto" w:fill="FFFFFF"/>
+        </w:rPr>
+        <w:t>f2</w:t>
+      </w:r>
+      <w:r>
+        <w:rPr>
+          <w:rFonts w:ascii="Arial" w:hAnsi="Arial" w:cs="Arial"/>
+          <w:sz w:val="20"/>
+          <w:szCs w:val="20"/>
+          <w:shd w:val="clear" w:color="auto" w:fill="FFFFFF"/>
+        </w:rPr>
+        <w:t>) and torque ratio (</w:t>
+      </w:r>
+      <w:r>
+        <w:rPr>
+          <w:rStyle w:val="HTMLCode"/>
+          <w:rFonts w:ascii="Arial" w:eastAsiaTheme="minorHAnsi" w:hAnsi="Arial" w:cs="Arial"/>
+          <w:shd w:val="clear" w:color="auto" w:fill="FFFFFF"/>
+        </w:rPr>
+        <w:t>f3</w:t>
+      </w:r>
+      <w:r>
+        <w:rPr>
+          <w:rFonts w:ascii="Arial" w:hAnsi="Arial" w:cs="Arial"/>
+          <w:sz w:val="20"/>
+          <w:szCs w:val="20"/>
+          <w:shd w:val="clear" w:color="auto" w:fill="FFFFFF"/>
+        </w:rPr>
+        <w:t>)</w:t>
+      </w:r>
+      <w:r>
+        <w:rPr>
+          <w:rFonts w:ascii="Arial" w:hAnsi="Arial" w:cs="Arial"/>
+          <w:sz w:val="20"/>
+          <w:szCs w:val="20"/>
+          <w:shd w:val="clear" w:color="auto" w:fill="FFFFFF"/>
+        </w:rPr>
+        <w:t xml:space="preserve">. These vectors are passed through 1-D </w:t>
+      </w:r>
+      <w:r>
+        <w:rPr>
+          <w:rFonts w:ascii="Arial" w:hAnsi="Arial" w:cs="Arial"/>
+          <w:b/>
+          <w:bCs/>
+          <w:sz w:val="24"/>
+          <w:szCs w:val="24"/>
+          <w:shd w:val="clear" w:color="auto" w:fill="FFFFFF"/>
+        </w:rPr>
+        <w:t>lookup table</w:t>
+      </w:r>
+      <w:r>
+        <w:rPr>
+          <w:rFonts w:ascii="Arial" w:hAnsi="Arial" w:cs="Arial"/>
+          <w:b/>
+          <w:bCs/>
+          <w:sz w:val="24"/>
+          <w:szCs w:val="24"/>
+          <w:shd w:val="clear" w:color="auto" w:fill="FFFFFF"/>
+        </w:rPr>
+        <w:t xml:space="preserve"> </w:t>
+      </w:r>
+      <w:r>
+        <w:rPr>
+          <w:rFonts w:ascii="Arial" w:hAnsi="Arial" w:cs="Arial"/>
+          <w:sz w:val="20"/>
+          <w:szCs w:val="20"/>
+          <w:shd w:val="clear" w:color="auto" w:fill="FFFFFF"/>
+        </w:rPr>
+        <w:t>as shown</w:t>
+      </w:r>
+      <w:r>
+        <w:rPr>
+          <w:rFonts w:ascii="Arial" w:hAnsi="Arial" w:cs="Arial"/>
+          <w:sz w:val="24"/>
+          <w:szCs w:val="24"/>
+          <w:shd w:val="clear" w:color="auto" w:fill="FFFFFF"/>
+        </w:rPr>
+        <w:t>.</w:t>
+      </w:r>
+      <w:r>
+        <w:rPr>
+          <w:rFonts w:ascii="Arial" w:hAnsi="Arial" w:cs="Arial"/>
+          <w:sz w:val="18"/>
+          <w:szCs w:val="18"/>
+          <w:shd w:val="clear" w:color="auto" w:fill="FFFFFF"/>
+        </w:rPr>
+        <w:t xml:space="preserve"> </w:t>
+      </w:r>
+      <w:r>
+        <w:rPr>
+          <w:rFonts w:ascii="Arial" w:hAnsi="Arial" w:cs="Arial"/>
+          <w:sz w:val="20"/>
+          <w:szCs w:val="20"/>
+          <w:shd w:val="clear" w:color="auto" w:fill="FFFFFF"/>
+        </w:rPr>
+        <w:t>This figure shows the implementation of the TorqueConverter subsystem.</w:t>
+      </w:r>
+      <w:r>
+        <w:rPr>
+          <w:noProof/>
+        </w:rPr>
+        <w:t xml:space="preserve"> </w:t>
+      </w:r>
+    </w:p>
+    <w:p>
+      <w:pPr>
+        <w:rPr>
+          <w:noProof/>
+        </w:rPr>
+      </w:pPr>
+    </w:p>
+    <w:p>
+      <w:pPr>
+        <w:rPr>
+          <w:rFonts w:ascii="Arial" w:hAnsi="Arial" w:cs="Arial"/>
+          <w:b/>
+          <w:bCs/>
+          <w:shd w:val="clear" w:color="auto" w:fill="FFFFFF"/>
+        </w:rPr>
+      </w:pPr>
+      <w:r>
+        <w:rPr>
+          <w:noProof/>
+        </w:rPr>
+        <w:drawing>
+          <wp:inline distT="0" distB="0" distL="0" distR="0" wp14:anchorId="259BC6DE" wp14:editId="6CA4EA2E">
+            <wp:extent cx="6790083" cy="3076575"/>
+            <wp:effectExtent l="0" t="0" r="0" b="0"/>
+            <wp:docPr id="26" name="Picture 26"/>
+            <wp:cNvGraphicFramePr>
+              <a:graphicFrameLocks xmlns:a="http://schemas.openxmlformats.org/drawingml/2006/main" noChangeAspect="1"/>
+            </wp:cNvGraphicFramePr>
+            <a:graphic xmlns:a="http://schemas.openxmlformats.org/drawingml/2006/main">
+              <a:graphicData uri="http://schemas.openxmlformats.org/drawingml/2006/picture">
+                <pic:pic xmlns:pic="http://schemas.openxmlformats.org/drawingml/2006/picture">
+                  <pic:nvPicPr>
+                    <pic:cNvPr id="1" name=""/>
+                    <pic:cNvPicPr/>
+                  </pic:nvPicPr>
+                  <pic:blipFill>
+                    <a:blip r:embed="rId30"/>
+                    <a:stretch>
+                      <a:fillRect/>
+                    </a:stretch>
+                  </pic:blipFill>
+                  <pic:spPr>
+                    <a:xfrm>
+                      <a:off x="0" y="0"/>
+                      <a:ext cx="6793877" cy="3078294"/>
+                    </a:xfrm>
+                    <a:prstGeom prst="rect">
+                      <a:avLst/>
+                    </a:prstGeom>
+                  </pic:spPr>
+                </pic:pic>
+              </a:graphicData>
+            </a:graphic>
+          </wp:inline>
+        </w:drawing>
+      </w:r>
+    </w:p>
+    <w:p>
+      <w:pPr>
+        <w:rPr>
+          <w:rFonts w:ascii="Arial" w:hAnsi="Arial" w:cs="Arial"/>
+          <w:b/>
+          <w:bCs/>
+          <w:shd w:val="clear" w:color="auto" w:fill="FFFFFF"/>
+        </w:rPr>
+      </w:pPr>
+    </w:p>
+    <w:p>
+      <w:pPr>
+        <w:rPr>
+          <w:rFonts w:ascii="Arial" w:hAnsi="Arial" w:cs="Arial"/>
+          <w:b/>
+          <w:bCs/>
+          <w:shd w:val="clear" w:color="auto" w:fill="FFFFFF"/>
+        </w:rPr>
+      </w:pPr>
+    </w:p>
+    <w:p>
+      <w:pPr>
+        <w:rPr>
+          <w:rFonts w:ascii="Arial" w:hAnsi="Arial" w:cs="Arial"/>
+          <w:b/>
+          <w:bCs/>
+          <w:shd w:val="clear" w:color="auto" w:fill="FFFFFF"/>
+        </w:rPr>
+      </w:pPr>
+    </w:p>
+    <w:p>
+      <w:pPr>
+        <w:rPr>
+          <w:rFonts w:ascii="Arial" w:hAnsi="Arial" w:cs="Arial"/>
+          <w:b/>
+          <w:bCs/>
+          <w:shd w:val="clear" w:color="auto" w:fill="FFFFFF"/>
+        </w:rPr>
+      </w:pPr>
+      <w:r>
+        <w:rPr>
+          <w:rFonts w:ascii="Arial" w:hAnsi="Arial" w:cs="Arial"/>
+          <w:b/>
+          <w:bCs/>
+          <w:shd w:val="clear" w:color="auto" w:fill="FFFFFF"/>
+        </w:rPr>
+        <w:lastRenderedPageBreak/>
+        <w:t>Transmission Gear Ratio</w:t>
+      </w:r>
+      <w:r>
+        <w:rPr>
+          <w:rFonts w:ascii="Arial" w:hAnsi="Arial" w:cs="Arial"/>
+          <w:b/>
+          <w:bCs/>
+          <w:shd w:val="clear" w:color="auto" w:fill="FFFFFF"/>
+        </w:rPr>
+        <w:t>:</w:t>
+      </w:r>
+    </w:p>
+    <w:p>
+      <w:pPr>
+        <w:shd w:val="clear" w:color="auto" w:fill="FFFFFF"/>
+        <w:spacing w:after="150" w:line="240" w:lineRule="auto"/>
+        <w:rPr>
+          <w:rFonts w:ascii="Arial" w:eastAsia="Times New Roman" w:hAnsi="Arial" w:cs="Arial"/>
+          <w:sz w:val="20"/>
+          <w:szCs w:val="20"/>
+        </w:rPr>
+      </w:pPr>
+      <w:r>
+        <w:rPr>
+          <w:rFonts w:ascii="Arial" w:eastAsia="Times New Roman" w:hAnsi="Arial" w:cs="Arial"/>
+          <w:sz w:val="20"/>
+          <w:szCs w:val="20"/>
+        </w:rPr>
+        <w:t>The transmission ratio block determines the ratio shown in Table 1 and computes the transmission output torque and input speed</w:t>
+      </w:r>
+      <w:r>
+        <w:rPr>
+          <w:rFonts w:ascii="Arial" w:eastAsia="Times New Roman" w:hAnsi="Arial" w:cs="Arial"/>
+          <w:sz w:val="20"/>
+          <w:szCs w:val="20"/>
+        </w:rPr>
+        <w:t xml:space="preserve"> with th</w:t>
+      </w:r>
+      <w:r>
+        <w:rPr>
+          <w:rFonts w:ascii="Arial" w:eastAsia="Times New Roman" w:hAnsi="Arial" w:cs="Arial"/>
+          <w:sz w:val="20"/>
+          <w:szCs w:val="20"/>
+        </w:rPr>
+        <w:t>e</w:t>
+      </w:r>
+      <w:r>
+        <w:rPr>
+          <w:rFonts w:ascii="Arial" w:eastAsia="Times New Roman" w:hAnsi="Arial" w:cs="Arial"/>
+          <w:sz w:val="20"/>
+          <w:szCs w:val="20"/>
+        </w:rPr>
+        <w:t xml:space="preserve"> help of a 1-D </w:t>
+      </w:r>
+      <w:r>
+        <w:rPr>
+          <w:rFonts w:ascii="Arial" w:eastAsia="Times New Roman" w:hAnsi="Arial" w:cs="Arial"/>
+          <w:b/>
+          <w:bCs/>
+          <w:sz w:val="24"/>
+          <w:szCs w:val="24"/>
+        </w:rPr>
+        <w:t>lookup table</w:t>
+      </w:r>
+      <w:r>
+        <w:rPr>
+          <w:rFonts w:ascii="Arial" w:eastAsia="Times New Roman" w:hAnsi="Arial" w:cs="Arial"/>
+          <w:sz w:val="20"/>
+          <w:szCs w:val="20"/>
+        </w:rPr>
+        <w:t>, as indicated in Equation 3. The figure that follows shows the block diagram for the subsystem that realizes this ratio in torque and speed.</w:t>
+      </w:r>
+    </w:p>
+    <w:p>
+      <w:pPr>
+        <w:shd w:val="clear" w:color="auto" w:fill="FFFFFF"/>
+        <w:spacing w:after="150" w:line="240" w:lineRule="auto"/>
+        <w:rPr>
+          <w:rFonts w:ascii="Arial" w:eastAsia="Times New Roman" w:hAnsi="Arial" w:cs="Arial"/>
+          <w:sz w:val="20"/>
+          <w:szCs w:val="20"/>
+        </w:rPr>
+      </w:pPr>
+      <w:r>
+        <w:rPr>
+          <w:rFonts w:ascii="Arial" w:eastAsia="Times New Roman" w:hAnsi="Arial" w:cs="Arial"/>
+          <w:b/>
+          <w:bCs/>
+          <w:sz w:val="20"/>
+          <w:szCs w:val="20"/>
+        </w:rPr>
+        <w:t>Table 1:</w:t>
+      </w:r>
+      <w:r>
+        <w:rPr>
+          <w:rFonts w:ascii="Arial" w:eastAsia="Times New Roman" w:hAnsi="Arial" w:cs="Arial"/>
+          <w:sz w:val="20"/>
+          <w:szCs w:val="20"/>
+        </w:rPr>
+        <w:t> Transmission gear ratios</w:t>
+      </w:r>
+    </w:p>
+    <w:p>
+      <w:pPr>
+        <w:tabs>
+          <w:tab w:val="left" w:pos="916"/>
+          <w:tab w:val="left" w:pos="1832"/>
+          <w:tab w:val="left" w:pos="2748"/>
+          <w:tab w:val="left" w:pos="3664"/>
+          <w:tab w:val="left" w:pos="4580"/>
+          <w:tab w:val="left" w:pos="5496"/>
+          <w:tab w:val="left" w:pos="6412"/>
+          <w:tab w:val="left" w:pos="7328"/>
+          <w:tab w:val="left" w:pos="8244"/>
+          <w:tab w:val="left" w:pos="9160"/>
+          <w:tab w:val="left" w:pos="10076"/>
+          <w:tab w:val="left" w:pos="10992"/>
+          <w:tab w:val="left" w:pos="11908"/>
+          <w:tab w:val="left" w:pos="12824"/>
+          <w:tab w:val="left" w:pos="13740"/>
+          <w:tab w:val="left" w:pos="14656"/>
+        </w:tabs>
+        <w:spacing w:after="150" w:line="240" w:lineRule="auto"/>
+        <w:ind w:left="480"/>
+        <w:rPr>
+          <w:rFonts w:ascii="Arial" w:eastAsia="Times New Roman" w:hAnsi="Arial" w:cs="Arial"/>
+          <w:sz w:val="20"/>
+          <w:szCs w:val="20"/>
+        </w:rPr>
+      </w:pPr>
+      <w:r>
+        <w:rPr>
+          <w:rFonts w:ascii="Arial" w:eastAsia="Times New Roman" w:hAnsi="Arial" w:cs="Arial"/>
+          <w:sz w:val="20"/>
+          <w:szCs w:val="20"/>
+        </w:rPr>
+        <w:t>G</w:t>
+      </w:r>
+      <w:r>
+        <w:rPr>
+          <w:rFonts w:ascii="Arial" w:eastAsia="Times New Roman" w:hAnsi="Arial" w:cs="Arial"/>
+          <w:sz w:val="20"/>
+          <w:szCs w:val="20"/>
+        </w:rPr>
+        <w:t xml:space="preserve">ear     </w:t>
+      </w:r>
+      <w:proofErr w:type="spellStart"/>
+      <w:r>
+        <w:rPr>
+          <w:rFonts w:ascii="Arial" w:eastAsia="Times New Roman" w:hAnsi="Arial" w:cs="Arial"/>
+          <w:sz w:val="20"/>
+          <w:szCs w:val="20"/>
+        </w:rPr>
+        <w:t>Rtr</w:t>
+      </w:r>
+      <w:proofErr w:type="spellEnd"/>
+      <w:r>
+        <w:rPr>
+          <w:rFonts w:ascii="Arial" w:eastAsia="Times New Roman" w:hAnsi="Arial" w:cs="Arial"/>
+          <w:sz w:val="20"/>
+          <w:szCs w:val="20"/>
+        </w:rPr>
+        <w:t xml:space="preserve"> = Nin/Ne</w:t>
+      </w:r>
+    </w:p>
+    <w:p>
+      <w:pPr>
+        <w:tabs>
+          <w:tab w:val="left" w:pos="916"/>
+          <w:tab w:val="left" w:pos="1832"/>
+          <w:tab w:val="left" w:pos="2748"/>
+          <w:tab w:val="left" w:pos="3664"/>
+          <w:tab w:val="left" w:pos="4580"/>
+          <w:tab w:val="left" w:pos="5496"/>
+          <w:tab w:val="left" w:pos="6412"/>
+          <w:tab w:val="left" w:pos="7328"/>
+          <w:tab w:val="left" w:pos="8244"/>
+          <w:tab w:val="left" w:pos="9160"/>
+          <w:tab w:val="left" w:pos="10076"/>
+          <w:tab w:val="left" w:pos="10992"/>
+          <w:tab w:val="left" w:pos="11908"/>
+          <w:tab w:val="left" w:pos="12824"/>
+          <w:tab w:val="left" w:pos="13740"/>
+          <w:tab w:val="left" w:pos="14656"/>
+        </w:tabs>
+        <w:spacing w:after="150" w:line="240" w:lineRule="auto"/>
+        <w:ind w:left="480"/>
+        <w:rPr>
+          <w:rFonts w:ascii="Arial" w:eastAsia="Times New Roman" w:hAnsi="Arial" w:cs="Arial"/>
+          <w:sz w:val="20"/>
+          <w:szCs w:val="20"/>
+        </w:rPr>
+      </w:pPr>
+      <w:r>
+        <w:rPr>
+          <w:rFonts w:ascii="Arial" w:eastAsia="Times New Roman" w:hAnsi="Arial" w:cs="Arial"/>
+          <w:sz w:val="20"/>
+          <w:szCs w:val="20"/>
+        </w:rPr>
+        <w:t xml:space="preserve"> 1         2.393</w:t>
+      </w:r>
+    </w:p>
+    <w:p>
+      <w:pPr>
+        <w:tabs>
+          <w:tab w:val="left" w:pos="916"/>
+          <w:tab w:val="left" w:pos="1832"/>
+          <w:tab w:val="left" w:pos="2748"/>
+          <w:tab w:val="left" w:pos="3664"/>
+          <w:tab w:val="left" w:pos="4580"/>
+          <w:tab w:val="left" w:pos="5496"/>
+          <w:tab w:val="left" w:pos="6412"/>
+          <w:tab w:val="left" w:pos="7328"/>
+          <w:tab w:val="left" w:pos="8244"/>
+          <w:tab w:val="left" w:pos="9160"/>
+          <w:tab w:val="left" w:pos="10076"/>
+          <w:tab w:val="left" w:pos="10992"/>
+          <w:tab w:val="left" w:pos="11908"/>
+          <w:tab w:val="left" w:pos="12824"/>
+          <w:tab w:val="left" w:pos="13740"/>
+          <w:tab w:val="left" w:pos="14656"/>
+        </w:tabs>
+        <w:spacing w:after="150" w:line="240" w:lineRule="auto"/>
+        <w:ind w:left="480"/>
+        <w:rPr>
+          <w:rFonts w:ascii="Arial" w:eastAsia="Times New Roman" w:hAnsi="Arial" w:cs="Arial"/>
+          <w:sz w:val="20"/>
+          <w:szCs w:val="20"/>
+        </w:rPr>
+      </w:pPr>
+      <w:r>
+        <w:rPr>
+          <w:rFonts w:ascii="Arial" w:eastAsia="Times New Roman" w:hAnsi="Arial" w:cs="Arial"/>
+          <w:sz w:val="20"/>
+          <w:szCs w:val="20"/>
+        </w:rPr>
+        <w:t xml:space="preserve"> 2         1.450</w:t>
+      </w:r>
+    </w:p>
+    <w:p>
+      <w:pPr>
+        <w:tabs>
+          <w:tab w:val="left" w:pos="916"/>
+          <w:tab w:val="left" w:pos="1832"/>
+          <w:tab w:val="left" w:pos="2748"/>
+          <w:tab w:val="left" w:pos="3664"/>
+          <w:tab w:val="left" w:pos="4580"/>
+          <w:tab w:val="left" w:pos="5496"/>
+          <w:tab w:val="left" w:pos="6412"/>
+          <w:tab w:val="left" w:pos="7328"/>
+          <w:tab w:val="left" w:pos="8244"/>
+          <w:tab w:val="left" w:pos="9160"/>
+          <w:tab w:val="left" w:pos="10076"/>
+          <w:tab w:val="left" w:pos="10992"/>
+          <w:tab w:val="left" w:pos="11908"/>
+          <w:tab w:val="left" w:pos="12824"/>
+          <w:tab w:val="left" w:pos="13740"/>
+          <w:tab w:val="left" w:pos="14656"/>
+        </w:tabs>
+        <w:spacing w:after="150" w:line="240" w:lineRule="auto"/>
+        <w:ind w:left="480"/>
+        <w:rPr>
+          <w:rFonts w:ascii="Arial" w:eastAsia="Times New Roman" w:hAnsi="Arial" w:cs="Arial"/>
+          <w:sz w:val="20"/>
+          <w:szCs w:val="20"/>
+        </w:rPr>
+      </w:pPr>
+      <w:r>
+        <w:rPr>
+          <w:rFonts w:ascii="Arial" w:eastAsia="Times New Roman" w:hAnsi="Arial" w:cs="Arial"/>
+          <w:sz w:val="20"/>
+          <w:szCs w:val="20"/>
+        </w:rPr>
+        <w:t xml:space="preserve"> 3         1.000</w:t>
+      </w:r>
+    </w:p>
+    <w:p>
+      <w:pPr>
+        <w:tabs>
+          <w:tab w:val="left" w:pos="916"/>
+          <w:tab w:val="left" w:pos="1832"/>
+          <w:tab w:val="left" w:pos="2748"/>
+          <w:tab w:val="left" w:pos="3664"/>
+          <w:tab w:val="left" w:pos="4580"/>
+          <w:tab w:val="left" w:pos="5496"/>
+          <w:tab w:val="left" w:pos="6412"/>
+          <w:tab w:val="left" w:pos="7328"/>
+          <w:tab w:val="left" w:pos="8244"/>
+          <w:tab w:val="left" w:pos="9160"/>
+          <w:tab w:val="left" w:pos="10076"/>
+          <w:tab w:val="left" w:pos="10992"/>
+          <w:tab w:val="left" w:pos="11908"/>
+          <w:tab w:val="left" w:pos="12824"/>
+          <w:tab w:val="left" w:pos="13740"/>
+          <w:tab w:val="left" w:pos="14656"/>
+        </w:tabs>
+        <w:spacing w:after="150" w:line="240" w:lineRule="auto"/>
+        <w:ind w:left="480"/>
+        <w:rPr>
+          <w:rFonts w:ascii="Arial" w:eastAsia="Times New Roman" w:hAnsi="Arial" w:cs="Arial"/>
+          <w:sz w:val="20"/>
+          <w:szCs w:val="20"/>
+        </w:rPr>
+      </w:pPr>
+      <w:r>
+        <w:rPr>
+          <w:rFonts w:ascii="Arial" w:eastAsia="Times New Roman" w:hAnsi="Arial" w:cs="Arial"/>
+          <w:sz w:val="20"/>
+          <w:szCs w:val="20"/>
+        </w:rPr>
+        <w:t xml:space="preserve"> 4         0.677</w:t>
+      </w:r>
+    </w:p>
+    <w:p>
+      <w:pPr>
+        <w:tabs>
+          <w:tab w:val="left" w:pos="916"/>
+          <w:tab w:val="left" w:pos="1832"/>
+          <w:tab w:val="left" w:pos="2748"/>
+          <w:tab w:val="left" w:pos="3664"/>
+          <w:tab w:val="left" w:pos="4580"/>
+          <w:tab w:val="left" w:pos="5496"/>
+          <w:tab w:val="left" w:pos="6412"/>
+          <w:tab w:val="left" w:pos="7328"/>
+          <w:tab w:val="left" w:pos="8244"/>
+          <w:tab w:val="left" w:pos="9160"/>
+          <w:tab w:val="left" w:pos="10076"/>
+          <w:tab w:val="left" w:pos="10992"/>
+          <w:tab w:val="left" w:pos="11908"/>
+          <w:tab w:val="left" w:pos="12824"/>
+          <w:tab w:val="left" w:pos="13740"/>
+          <w:tab w:val="left" w:pos="14656"/>
+        </w:tabs>
+        <w:spacing w:after="150" w:line="240" w:lineRule="auto"/>
+        <w:ind w:left="480"/>
+        <w:rPr>
+          <w:rFonts w:ascii="Arial" w:eastAsia="Times New Roman" w:hAnsi="Arial" w:cs="Arial"/>
+          <w:sz w:val="20"/>
+          <w:szCs w:val="20"/>
+        </w:rPr>
+      </w:pPr>
+    </w:p>
+    <w:p>
+      <w:pPr>
+        <w:shd w:val="clear" w:color="auto" w:fill="FFFFFF"/>
+        <w:spacing w:after="150" w:line="240" w:lineRule="auto"/>
+        <w:rPr>
+          <w:rFonts w:ascii="Arial" w:eastAsia="Times New Roman" w:hAnsi="Arial" w:cs="Arial"/>
+          <w:color w:val="404040"/>
+          <w:sz w:val="20"/>
+          <w:szCs w:val="20"/>
+        </w:rPr>
+      </w:pPr>
+      <w:r>
+        <w:rPr>
+          <w:noProof/>
+        </w:rPr>
+        <w:drawing>
+          <wp:inline distT="0" distB="0" distL="0" distR="0" wp14:anchorId="5AA3F573" wp14:editId="59D8BE25">
+            <wp:extent cx="5943600" cy="2950210"/>
+            <wp:effectExtent l="0" t="0" r="0" b="2540"/>
+            <wp:docPr id="28" name="Picture 28"/>
+            <wp:cNvGraphicFramePr>
+              <a:graphicFrameLocks xmlns:a="http://schemas.openxmlformats.org/drawingml/2006/main" noChangeAspect="1"/>
+            </wp:cNvGraphicFramePr>
+            <a:graphic xmlns:a="http://schemas.openxmlformats.org/drawingml/2006/main">
+              <a:graphicData uri="http://schemas.openxmlformats.org/drawingml/2006/picture">
+                <pic:pic xmlns:pic="http://schemas.openxmlformats.org/drawingml/2006/picture">
+                  <pic:nvPicPr>
+                    <pic:cNvPr id="1" name=""/>
+                    <pic:cNvPicPr/>
+                  </pic:nvPicPr>
+                  <pic:blipFill>
+                    <a:blip r:embed="rId31"/>
+                    <a:stretch>
+                      <a:fillRect/>
+                    </a:stretch>
+                  </pic:blipFill>
+                  <pic:spPr>
+                    <a:xfrm>
+                      <a:off x="0" y="0"/>
+                      <a:ext cx="5943600" cy="2950210"/>
+                    </a:xfrm>
+                    <a:prstGeom prst="rect">
+                      <a:avLst/>
+                    </a:prstGeom>
+                  </pic:spPr>
+                </pic:pic>
+              </a:graphicData>
+            </a:graphic>
+          </wp:inline>
+        </w:drawing>
+      </w:r>
+    </w:p>
+    <w:p>
+      <w:pPr>
+        <w:rPr>
+          <w:rFonts w:ascii="Arial" w:hAnsi="Arial" w:cs="Arial"/>
+          <w:b/>
+          <w:bCs/>
+          <w:shd w:val="clear" w:color="auto" w:fill="FFFFFF"/>
+        </w:rPr>
+      </w:pPr>
+    </w:p>
+    <w:p>
+      <w:pPr>
+        <w:rPr>
+          <w:rFonts w:ascii="Arial" w:hAnsi="Arial" w:cs="Arial"/>
+          <w:b/>
+          <w:bCs/>
+          <w:shd w:val="clear" w:color="auto" w:fill="FFFFFF"/>
+        </w:rPr>
+      </w:pPr>
+    </w:p>
+    <w:p>
+      <w:pPr>
+        <w:rPr>
+          <w:rFonts w:ascii="Arial" w:hAnsi="Arial" w:cs="Arial"/>
+          <w:b/>
+          <w:bCs/>
+          <w:shd w:val="clear" w:color="auto" w:fill="FFFFFF"/>
+        </w:rPr>
+      </w:pPr>
+    </w:p>
+    <w:p>
+      <w:pPr>
+        <w:rPr>
+          <w:rFonts w:ascii="Arial" w:hAnsi="Arial" w:cs="Arial"/>
+          <w:b/>
+          <w:bCs/>
+          <w:shd w:val="clear" w:color="auto" w:fill="FFFFFF"/>
+        </w:rPr>
+      </w:pPr>
+    </w:p>
+    <w:p>
+      <w:pPr>
+        <w:rPr>
+          <w:rFonts w:ascii="Arial" w:hAnsi="Arial" w:cs="Arial"/>
+          <w:b/>
+          <w:bCs/>
+          <w:shd w:val="clear" w:color="auto" w:fill="FFFFFF"/>
+        </w:rPr>
+      </w:pPr>
     </w:p>
     <w:sectPr>
       <w:pgSz w:w="12240" w:h="15840"/>
@@ -2164,6 +3049,7 @@
     <w:lsdException w:name="HTML Sample" w:semiHidden="1" w:unhideWhenUsed="1"/>
     <w:lsdException w:name="HTML Typewriter" w:semiHidden="1" w:unhideWhenUsed="1"/>
     <w:lsdException w:name="HTML Variable" w:semiHidden="1" w:unhideWhenUsed="1"/>
+    <w:lsdException w:name="Normal Table" w:semiHidden="1" w:unhideWhenUsed="1"/>
     <w:lsdException w:name="annotation subject" w:semiHidden="1" w:unhideWhenUsed="1"/>
     <w:lsdException w:name="No List" w:semiHidden="1" w:unhideWhenUsed="1"/>
     <w:lsdException w:name="Outline List 1" w:semiHidden="1" w:unhideWhenUsed="1"/>
@@ -2210,8 +3096,10 @@
     <w:lsdException w:name="Table Subtle 2" w:semiHidden="1" w:unhideWhenUsed="1"/>
     <w:lsdException w:name="Table Web 1" w:semiHidden="1" w:unhideWhenUsed="1"/>
     <w:lsdException w:name="Table Web 2" w:semiHidden="1" w:unhideWhenUsed="1"/>
+    <w:lsdException w:name="Table Web 3" w:semiHidden="1" w:unhideWhenUsed="1"/>
     <w:lsdException w:name="Balloon Text" w:semiHidden="1" w:unhideWhenUsed="1"/>
     <w:lsdException w:name="Table Grid" w:uiPriority="39"/>
+    <w:lsdException w:name="Table Theme" w:semiHidden="1" w:unhideWhenUsed="1"/>
     <w:lsdException w:name="Placeholder Text" w:semiHidden="1"/>
     <w:lsdException w:name="No Spacing" w:uiPriority="1" w:qFormat="1"/>
     <w:lsdException w:name="Light Shading" w:uiPriority="60"/>
@@ -2574,6 +3462,67 @@
       <w:szCs w:val="24"/>
     </w:rPr>
   </w:style>
+  <w:style w:type="character" w:styleId="HTMLCode">
+    <w:name w:val="HTML Code"/>
+    <w:basedOn w:val="DefaultParagraphFont"/>
+    <w:uiPriority w:val="99"/>
+    <w:semiHidden/>
+    <w:unhideWhenUsed/>
+    <w:rsid w:val="00E15BB5"/>
+    <w:rPr>
+      <w:rFonts w:ascii="Courier New" w:eastAsia="Times New Roman" w:hAnsi="Courier New" w:cs="Courier New"/>
+      <w:sz w:val="20"/>
+      <w:szCs w:val="20"/>
+    </w:rPr>
+  </w:style>
+  <w:style w:type="paragraph" w:styleId="HTMLPreformatted">
+    <w:name w:val="HTML Preformatted"/>
+    <w:basedOn w:val="Normal"/>
+    <w:link w:val="HTMLPreformattedChar"/>
+    <w:uiPriority w:val="99"/>
+    <w:semiHidden/>
+    <w:unhideWhenUsed/>
+    <w:rsid w:val="002027C7"/>
+    <w:pPr>
+      <w:tabs>
+        <w:tab w:val="left" w:pos="916"/>
+        <w:tab w:val="left" w:pos="1832"/>
+        <w:tab w:val="left" w:pos="2748"/>
+        <w:tab w:val="left" w:pos="3664"/>
+        <w:tab w:val="left" w:pos="4580"/>
+        <w:tab w:val="left" w:pos="5496"/>
+        <w:tab w:val="left" w:pos="6412"/>
+        <w:tab w:val="left" w:pos="7328"/>
+        <w:tab w:val="left" w:pos="8244"/>
+        <w:tab w:val="left" w:pos="9160"/>
+        <w:tab w:val="left" w:pos="10076"/>
+        <w:tab w:val="left" w:pos="10992"/>
+        <w:tab w:val="left" w:pos="11908"/>
+        <w:tab w:val="left" w:pos="12824"/>
+        <w:tab w:val="left" w:pos="13740"/>
+        <w:tab w:val="left" w:pos="14656"/>
+      </w:tabs>
+      <w:spacing w:after="0" w:line="240" w:lineRule="auto"/>
+    </w:pPr>
+    <w:rPr>
+      <w:rFonts w:ascii="Courier New" w:eastAsia="Times New Roman" w:hAnsi="Courier New" w:cs="Courier New"/>
+      <w:sz w:val="20"/>
+      <w:szCs w:val="20"/>
+    </w:rPr>
+  </w:style>
+  <w:style w:type="character" w:customStyle="1" w:styleId="HTMLPreformattedChar">
+    <w:name w:val="HTML Preformatted Char"/>
+    <w:basedOn w:val="DefaultParagraphFont"/>
+    <w:link w:val="HTMLPreformatted"/>
+    <w:uiPriority w:val="99"/>
+    <w:semiHidden/>
+    <w:rsid w:val="002027C7"/>
+    <w:rPr>
+      <w:rFonts w:ascii="Courier New" w:eastAsia="Times New Roman" w:hAnsi="Courier New" w:cs="Courier New"/>
+      <w:sz w:val="20"/>
+      <w:szCs w:val="20"/>
+    </w:rPr>
+  </w:style>
 </w:styles>
 </file>
 
@@ -2870,4 +3819,16 @@
     </a:ext>
   </a:extLst>
 </a:theme>
+</file>
+
+<file path=customXml/item1.xml><?xml version="1.0" encoding="utf-8"?>
+<b:Sources xmlns:b="http://schemas.openxmlformats.org/officeDocument/2006/bibliography" xmlns="http://schemas.openxmlformats.org/officeDocument/2006/bibliography" SelectedStyle="\APASixthEditionOfficeOnline.xsl" StyleName="APA" Version="6"/>
+</file>
+
+<file path=customXml/itemProps1.xml><?xml version="1.0" encoding="utf-8"?>
+<ds:datastoreItem xmlns:ds="http://schemas.openxmlformats.org/officeDocument/2006/customXml" ds:itemID="{F6388AC3-AF87-4305-AD38-80FBA1B1E4B1}">
+  <ds:schemaRefs>
+    <ds:schemaRef ds:uri="http://schemas.openxmlformats.org/officeDocument/2006/bibliography"/>
+  </ds:schemaRefs>
+</ds:datastoreItem>
 </file>
</xml_diff>

<commit_message>
Report was updated upto shiflogic.
</commit_message>
<xml_diff>
--- a/Report.docx
+++ b/Report.docx
@@ -2070,25 +2070,7 @@
           <w:szCs w:val="20"/>
           <w:shd w:val="clear" w:color="auto" w:fill="FFFFFF"/>
         </w:rPr>
-        <w:t xml:space="preserve">The </w:t>
-      </w:r>
-      <w:r>
-        <w:rPr>
-          <w:rFonts w:ascii="Arial" w:hAnsi="Arial" w:cs="Arial"/>
-          <w:sz w:val="20"/>
-          <w:szCs w:val="20"/>
-          <w:shd w:val="clear" w:color="auto" w:fill="FFFFFF"/>
-        </w:rPr>
-        <w:t>TorqueConverter</w:t>
-      </w:r>
-      <w:r>
-        <w:rPr>
-          <w:rFonts w:ascii="Arial" w:hAnsi="Arial" w:cs="Arial"/>
-          <w:sz w:val="20"/>
-          <w:szCs w:val="20"/>
-          <w:shd w:val="clear" w:color="auto" w:fill="FFFFFF"/>
-        </w:rPr>
-        <w:t xml:space="preserve"> and the TransmissionRatio blocks make up the Transmission subsystem, as shown in the figure below.</w:t>
+        <w:t>The TorqueConverter and the TransmissionRatio blocks make up the Transmission subsystem, as shown in the figure below.</w:t>
       </w:r>
       <w:r>
         <w:rPr>
@@ -2197,34 +2179,7 @@
           <w:szCs w:val="20"/>
           <w:shd w:val="clear" w:color="auto" w:fill="FFFFFF"/>
         </w:rPr>
-        <w:t>The TorqueConverter is a masked subsystem, which implements Equation 2.</w:t>
-      </w:r>
-      <w:r>
-        <w:rPr>
-          <w:rFonts w:ascii="Arial" w:hAnsi="Arial" w:cs="Arial"/>
-          <w:sz w:val="20"/>
-          <w:szCs w:val="20"/>
-          <w:shd w:val="clear" w:color="auto" w:fill="FFFFFF"/>
-        </w:rPr>
-        <w:t xml:space="preserve"> </w:t>
-      </w:r>
-      <w:r>
-        <w:rPr>
-          <w:rFonts w:ascii="Arial" w:hAnsi="Arial" w:cs="Arial"/>
-          <w:sz w:val="20"/>
-          <w:szCs w:val="20"/>
-          <w:shd w:val="clear" w:color="auto" w:fill="FFFFFF"/>
-        </w:rPr>
-        <w:t xml:space="preserve">The mask requires a vector of speed ratios </w:t>
-      </w:r>
-      <w:r>
-        <w:rPr>
-          <w:rFonts w:ascii="Arial" w:hAnsi="Arial" w:cs="Arial"/>
-          <w:sz w:val="20"/>
-          <w:szCs w:val="20"/>
-          <w:shd w:val="clear" w:color="auto" w:fill="FFFFFF"/>
-        </w:rPr>
-        <w:t>(Nin</w:t>
+        <w:t>The TorqueConverter is a masked subsystem, which implements Equation 2. The mask requires a vector of speed ratios (Nin</w:t>
       </w:r>
       <w:r>
         <w:rPr>
@@ -2232,33 +2187,16 @@
           <w:rFonts w:ascii="Arial" w:eastAsiaTheme="minorHAnsi" w:hAnsi="Arial" w:cs="Arial"/>
           <w:shd w:val="clear" w:color="auto" w:fill="FFFFFF"/>
         </w:rPr>
-        <w:t>/</w:t>
-      </w:r>
-      <w:r>
-        <w:rPr>
-          <w:rStyle w:val="HTMLCode"/>
-          <w:rFonts w:ascii="Arial" w:eastAsiaTheme="minorHAnsi" w:hAnsi="Arial" w:cs="Arial"/>
-          <w:shd w:val="clear" w:color="auto" w:fill="FFFFFF"/>
-        </w:rPr>
-        <w:t>Ne</w:t>
-      </w:r>
-      <w:r>
-        <w:rPr>
-          <w:rFonts w:ascii="Arial" w:hAnsi="Arial" w:cs="Arial"/>
-          <w:sz w:val="20"/>
-          <w:szCs w:val="20"/>
-          <w:shd w:val="clear" w:color="auto" w:fill="FFFFFF"/>
-        </w:rPr>
-        <w:t>)</w:t>
-      </w:r>
-      <w:r>
-        <w:rPr>
-          <w:rFonts w:ascii="Arial" w:hAnsi="Arial" w:cs="Arial"/>
-          <w:sz w:val="20"/>
-          <w:szCs w:val="20"/>
-          <w:shd w:val="clear" w:color="auto" w:fill="FFFFFF"/>
-        </w:rPr>
-        <w:t xml:space="preserve"> and vectors of K-factor (</w:t>
+        <w:t>/Ne</w:t>
+      </w:r>
+      <w:r>
+        <w:rPr>
+          <w:rFonts w:ascii="Arial" w:hAnsi="Arial" w:cs="Arial"/>
+          <w:sz w:val="20"/>
+          <w:szCs w:val="20"/>
+          <w:shd w:val="clear" w:color="auto" w:fill="FFFFFF"/>
+        </w:rPr>
+        <w:t>) and vectors of K-factor (</w:t>
       </w:r>
       <w:r>
         <w:rPr>
@@ -2864,6 +2802,168 @@
             </a:graphic>
           </wp:inline>
         </w:drawing>
+      </w:r>
+    </w:p>
+    <w:p>
+      <w:pPr>
+        <w:rPr>
+          <w:rFonts w:ascii="Arial" w:hAnsi="Arial" w:cs="Arial"/>
+          <w:b/>
+          <w:bCs/>
+          <w:shd w:val="clear" w:color="auto" w:fill="FFFFFF"/>
+        </w:rPr>
+      </w:pPr>
+    </w:p>
+    <w:p>
+      <w:pPr>
+        <w:rPr>
+          <w:rFonts w:ascii="Arial" w:hAnsi="Arial" w:cs="Arial"/>
+          <w:b/>
+          <w:bCs/>
+          <w:shd w:val="clear" w:color="auto" w:fill="FFFFFF"/>
+        </w:rPr>
+      </w:pPr>
+      <w:r>
+        <w:rPr>
+          <w:rFonts w:ascii="Arial" w:hAnsi="Arial" w:cs="Arial"/>
+          <w:b/>
+          <w:bCs/>
+          <w:shd w:val="clear" w:color="auto" w:fill="FFFFFF"/>
+        </w:rPr>
+        <w:t>ShiftLogic</w:t>
+      </w:r>
+      <w:r>
+        <w:rPr>
+          <w:rFonts w:ascii="Arial" w:hAnsi="Arial" w:cs="Arial"/>
+          <w:b/>
+          <w:bCs/>
+          <w:shd w:val="clear" w:color="auto" w:fill="FFFFFF"/>
+        </w:rPr>
+        <w:t>:</w:t>
+      </w:r>
+    </w:p>
+    <w:p>
+      <w:pPr>
+        <w:jc w:val="both"/>
+        <w:rPr>
+          <w:rFonts w:ascii="Arial" w:hAnsi="Arial" w:cs="Arial"/>
+          <w:b/>
+          <w:bCs/>
+          <w:shd w:val="clear" w:color="auto" w:fill="FFFFFF"/>
+        </w:rPr>
+      </w:pPr>
+      <w:r>
+        <w:rPr>
+          <w:rFonts w:ascii="Arial" w:eastAsia="Times New Roman" w:hAnsi="Arial" w:cs="Arial"/>
+          <w:sz w:val="20"/>
+          <w:szCs w:val="20"/>
+        </w:rPr>
+        <w:t>The selection_state (always active) begins by performing the computations indicated in its during function. The model computes the upshift and downshift speed thresholds as a function of the instantaneous values of gear and throttle. While in steady_state, the model compares these values to the present vehicle speed to determine if a shift is required. If so, it enters one of the confirm states (upshifting or downshifting), which records the time of entry.</w:t>
+      </w:r>
+    </w:p>
+    <w:p>
+      <w:pPr>
+        <w:shd w:val="clear" w:color="auto" w:fill="FFFFFF"/>
+        <w:spacing w:after="150" w:line="240" w:lineRule="auto"/>
+        <w:jc w:val="both"/>
+        <w:rPr>
+          <w:rFonts w:ascii="Arial" w:eastAsia="Times New Roman" w:hAnsi="Arial" w:cs="Arial"/>
+          <w:sz w:val="20"/>
+          <w:szCs w:val="20"/>
+        </w:rPr>
+      </w:pPr>
+      <w:r>
+        <w:rPr>
+          <w:rFonts w:ascii="Arial" w:eastAsia="Times New Roman" w:hAnsi="Arial" w:cs="Arial"/>
+          <w:sz w:val="20"/>
+          <w:szCs w:val="20"/>
+        </w:rPr>
+        <w:t>If the vehicle speed no longer satisfies the shift condition, while in the confirm state, the model ignores the shift and it transitions back to steady_state. This prevents extraneous shifts due to noise conditions. If the shift condition remains valid for a duration of TWAIT ticks, the model transitions through the lower junction and, depending on the current gear, it broadcasts one of the shift events. Subsequently, the model again activates steady_state after a transition through one of the central junctions. The shift event, which is broadcast to the gear_selection state, activates a transition to the appropriate new gear.</w:t>
+      </w:r>
+    </w:p>
+    <w:p>
+      <w:pPr>
+        <w:shd w:val="clear" w:color="auto" w:fill="FFFFFF"/>
+        <w:spacing w:after="150" w:line="240" w:lineRule="auto"/>
+        <w:jc w:val="center"/>
+        <w:rPr>
+          <w:rFonts w:ascii="Arial" w:eastAsia="Times New Roman" w:hAnsi="Arial" w:cs="Arial"/>
+          <w:sz w:val="20"/>
+          <w:szCs w:val="20"/>
+        </w:rPr>
+      </w:pPr>
+      <w:r>
+        <w:rPr>
+          <w:noProof/>
+        </w:rPr>
+        <w:lastRenderedPageBreak/>
+        <w:drawing>
+          <wp:inline distT="0" distB="0" distL="0" distR="0" wp14:anchorId="4F02B94B" wp14:editId="23B40B11">
+            <wp:extent cx="6656998" cy="3057525"/>
+            <wp:effectExtent l="0" t="0" r="0" b="0"/>
+            <wp:docPr id="27" name="Picture 27"/>
+            <wp:cNvGraphicFramePr>
+              <a:graphicFrameLocks xmlns:a="http://schemas.openxmlformats.org/drawingml/2006/main" noChangeAspect="1"/>
+            </wp:cNvGraphicFramePr>
+            <a:graphic xmlns:a="http://schemas.openxmlformats.org/drawingml/2006/main">
+              <a:graphicData uri="http://schemas.openxmlformats.org/drawingml/2006/picture">
+                <pic:pic xmlns:pic="http://schemas.openxmlformats.org/drawingml/2006/picture">
+                  <pic:nvPicPr>
+                    <pic:cNvPr id="1" name=""/>
+                    <pic:cNvPicPr/>
+                  </pic:nvPicPr>
+                  <pic:blipFill>
+                    <a:blip r:embed="rId32"/>
+                    <a:stretch>
+                      <a:fillRect/>
+                    </a:stretch>
+                  </pic:blipFill>
+                  <pic:spPr>
+                    <a:xfrm>
+                      <a:off x="0" y="0"/>
+                      <a:ext cx="6671100" cy="3064002"/>
+                    </a:xfrm>
+                    <a:prstGeom prst="rect">
+                      <a:avLst/>
+                    </a:prstGeom>
+                  </pic:spPr>
+                </pic:pic>
+              </a:graphicData>
+            </a:graphic>
+          </wp:inline>
+        </w:drawing>
+      </w:r>
+    </w:p>
+    <w:p>
+      <w:pPr>
+        <w:shd w:val="clear" w:color="auto" w:fill="FFFFFF"/>
+        <w:spacing w:after="150" w:line="240" w:lineRule="auto"/>
+        <w:jc w:val="both"/>
+        <w:rPr>
+          <w:rFonts w:ascii="Arial" w:eastAsia="Times New Roman" w:hAnsi="Arial" w:cs="Arial"/>
+          <w:sz w:val="20"/>
+          <w:szCs w:val="20"/>
+        </w:rPr>
+      </w:pPr>
+    </w:p>
+    <w:p>
+      <w:pPr>
+        <w:shd w:val="clear" w:color="auto" w:fill="FFFFFF"/>
+        <w:spacing w:after="150" w:line="240" w:lineRule="auto"/>
+        <w:jc w:val="both"/>
+        <w:rPr>
+          <w:rFonts w:ascii="Arial" w:eastAsia="Times New Roman" w:hAnsi="Arial" w:cs="Arial"/>
+          <w:sz w:val="20"/>
+          <w:szCs w:val="20"/>
+        </w:rPr>
+      </w:pPr>
+      <w:r>
+        <w:rPr>
+          <w:rFonts w:ascii="Arial" w:eastAsia="Times New Roman" w:hAnsi="Arial" w:cs="Arial"/>
+          <w:sz w:val="20"/>
+          <w:szCs w:val="20"/>
+        </w:rPr>
+        <w:t>For example, if the vehicle is moving along in second gear with 25% throttle, the state second is active within gear_state, and steady_state is active in the selection_state. The during function of the latter, finds that an upshift should take place when the vehicle exceeds 30 mph. At the moment this becomes true, the model enters the upshifting state. While in this state, if the vehicle speed remains above 30 mph for TWAIT ticks, the model satisfies the transition condition leading down to the lower right junction. This also satisfies the condition [|gear == 2|] on the transition leading from here to steady_state, so the model now takes the overall transition from upshifting to steady_state and broadcasts the event UP as a transition action. Consequently, the transition from second to third is taken in gear_state which completes the shift logic.</w:t>
       </w:r>
     </w:p>
     <w:p>

</xml_diff>

<commit_message>
Report was comppleted upto vehcile block.
</commit_message>
<xml_diff>
--- a/Report.docx
+++ b/Report.docx
@@ -2898,9 +2898,9 @@
         </w:rPr>
         <w:lastRenderedPageBreak/>
         <w:drawing>
-          <wp:inline distT="0" distB="0" distL="0" distR="0" wp14:anchorId="4F02B94B" wp14:editId="23B40B11">
-            <wp:extent cx="6656998" cy="3057525"/>
-            <wp:effectExtent l="0" t="0" r="0" b="0"/>
+          <wp:inline distT="0" distB="0" distL="0" distR="0" wp14:anchorId="4F02B94B" wp14:editId="27DFE4DB">
+            <wp:extent cx="6467475" cy="2970478"/>
+            <wp:effectExtent l="0" t="0" r="0" b="1905"/>
             <wp:docPr id="27" name="Picture 27"/>
             <wp:cNvGraphicFramePr>
               <a:graphicFrameLocks xmlns:a="http://schemas.openxmlformats.org/drawingml/2006/main" noChangeAspect="1"/>
@@ -2921,7 +2921,7 @@
                   <pic:spPr>
                     <a:xfrm>
                       <a:off x="0" y="0"/>
-                      <a:ext cx="6671100" cy="3064002"/>
+                      <a:ext cx="6498276" cy="2984625"/>
                     </a:xfrm>
                     <a:prstGeom prst="rect">
                       <a:avLst/>
@@ -2945,6 +2945,14 @@
           <w:szCs w:val="20"/>
         </w:rPr>
       </w:pPr>
+      <w:r>
+        <w:rPr>
+          <w:rFonts w:ascii="Arial" w:eastAsia="Times New Roman" w:hAnsi="Arial" w:cs="Arial"/>
+          <w:sz w:val="20"/>
+          <w:szCs w:val="20"/>
+        </w:rPr>
+        <w:t>For example, if the vehicle is moving along in second gear with 25% throttle, the state second is active within gear_state, and steady_state is active in the selection_state. The during function of the latter, finds that an upshift should take place when the vehicle exceeds 30 mph. At the moment this becomes true, the model enters the upshifting state. While in this state, if the vehicle speed remains above 30 mph for TWAIT ticks, the model satisfies the transition condition leading down to the lower right junction. This also satisfies the condition [|gear == 2|] on the transition leading from here to steady_state, so the model now takes the overall transition from upshifting to steady_state and broadcasts the event UP as a transition action. Consequently, the transition from second to third is taken in gear_state which completes the shift logic.</w:t>
+      </w:r>
     </w:p>
     <w:p>
       <w:pPr>
@@ -2953,17 +2961,86 @@
         <w:jc w:val="both"/>
         <w:rPr>
           <w:rFonts w:ascii="Arial" w:eastAsia="Times New Roman" w:hAnsi="Arial" w:cs="Arial"/>
-          <w:sz w:val="20"/>
-          <w:szCs w:val="20"/>
+          <w:b/>
+          <w:bCs/>
         </w:rPr>
       </w:pPr>
       <w:r>
         <w:rPr>
           <w:rFonts w:ascii="Arial" w:eastAsia="Times New Roman" w:hAnsi="Arial" w:cs="Arial"/>
-          <w:sz w:val="20"/>
-          <w:szCs w:val="20"/>
-        </w:rPr>
-        <w:t>For example, if the vehicle is moving along in second gear with 25% throttle, the state second is active within gear_state, and steady_state is active in the selection_state. The during function of the latter, finds that an upshift should take place when the vehicle exceeds 30 mph. At the moment this becomes true, the model enters the upshifting state. While in this state, if the vehicle speed remains above 30 mph for TWAIT ticks, the model satisfies the transition condition leading down to the lower right junction. This also satisfies the condition [|gear == 2|] on the transition leading from here to steady_state, so the model now takes the overall transition from upshifting to steady_state and broadcasts the event UP as a transition action. Consequently, the transition from second to third is taken in gear_state which completes the shift logic.</w:t>
+          <w:b/>
+          <w:bCs/>
+        </w:rPr>
+        <w:t>Vehicle:</w:t>
+      </w:r>
+      <w:r>
+        <w:rPr>
+          <w:rFonts w:ascii="Arial" w:eastAsia="Times New Roman" w:hAnsi="Arial" w:cs="Arial"/>
+          <w:b/>
+          <w:bCs/>
+        </w:rPr>
+        <w:t xml:space="preserve"> </w:t>
+      </w:r>
+      <w:r>
+        <w:rPr>
+          <w:rFonts w:ascii="Arial" w:hAnsi="Arial" w:cs="Arial"/>
+          <w:sz w:val="20"/>
+          <w:szCs w:val="20"/>
+          <w:shd w:val="clear" w:color="auto" w:fill="FFFFFF"/>
+        </w:rPr>
+        <w:t>The Vehicle subsystem uses the net torque to compute the acceleration and integrate it to compute the vehicle speed, per Equation 4 and Equation 5. The Vehicle subsystem is masked. The parameters entered in the mask menu are the final drive ratio, the polynomial coefficients for drag friction and aerodynamic drag, the wheel radius, vehicle inertia, and initial transmission output speed.</w:t>
+      </w:r>
+    </w:p>
+    <w:p>
+      <w:pPr>
+        <w:shd w:val="clear" w:color="auto" w:fill="FFFFFF"/>
+        <w:spacing w:after="150" w:line="240" w:lineRule="auto"/>
+        <w:jc w:val="both"/>
+        <w:rPr>
+          <w:rFonts w:ascii="Arial" w:eastAsia="Times New Roman" w:hAnsi="Arial" w:cs="Arial"/>
+          <w:b/>
+          <w:bCs/>
+        </w:rPr>
+      </w:pPr>
+      <w:r>
+        <w:rPr>
+          <w:noProof/>
+        </w:rPr>
+        <w:drawing>
+          <wp:inline distT="0" distB="0" distL="0" distR="0" wp14:anchorId="63872CB4" wp14:editId="1C15C47F">
+            <wp:extent cx="6548120" cy="3038475"/>
+            <wp:effectExtent l="0" t="0" r="5080" b="9525"/>
+            <wp:docPr id="30" name="Picture 30"/>
+            <wp:cNvGraphicFramePr>
+              <a:graphicFrameLocks xmlns:a="http://schemas.openxmlformats.org/drawingml/2006/main" noChangeAspect="1"/>
+            </wp:cNvGraphicFramePr>
+            <a:graphic xmlns:a="http://schemas.openxmlformats.org/drawingml/2006/main">
+              <a:graphicData uri="http://schemas.openxmlformats.org/drawingml/2006/picture">
+                <pic:pic xmlns:pic="http://schemas.openxmlformats.org/drawingml/2006/picture">
+                  <pic:nvPicPr>
+                    <pic:cNvPr id="1" name=""/>
+                    <pic:cNvPicPr/>
+                  </pic:nvPicPr>
+                  <pic:blipFill>
+                    <a:blip r:embed="rId33"/>
+                    <a:stretch>
+                      <a:fillRect/>
+                    </a:stretch>
+                  </pic:blipFill>
+                  <pic:spPr>
+                    <a:xfrm>
+                      <a:off x="0" y="0"/>
+                      <a:ext cx="6591403" cy="3058559"/>
+                    </a:xfrm>
+                    <a:prstGeom prst="rect">
+                      <a:avLst/>
+                    </a:prstGeom>
+                  </pic:spPr>
+                </pic:pic>
+              </a:graphicData>
+            </a:graphic>
+          </wp:inline>
+        </w:drawing>
       </w:r>
     </w:p>
     <w:p>

</xml_diff>

<commit_message>
Added the skills used till now in the project.
</commit_message>
<xml_diff>
--- a/Report.docx
+++ b/Report.docx
@@ -1858,32 +1858,6 @@
     </w:p>
     <w:p>
       <w:pPr>
-        <w:pStyle w:val="programlistingindent"/>
-        <w:shd w:val="clear" w:color="auto" w:fill="FFFFFF"/>
-        <w:spacing w:before="0" w:beforeAutospacing="0" w:after="150" w:afterAutospacing="0"/>
-        <w:ind w:left="480"/>
-        <w:rPr>
-          <w:rFonts w:ascii="Arial" w:hAnsi="Arial" w:cs="Arial"/>
-          <w:sz w:val="20"/>
-          <w:szCs w:val="20"/>
-        </w:rPr>
-      </w:pPr>
-    </w:p>
-    <w:p>
-      <w:pPr>
-        <w:pStyle w:val="programlistingindent"/>
-        <w:shd w:val="clear" w:color="auto" w:fill="FFFFFF"/>
-        <w:spacing w:before="0" w:beforeAutospacing="0" w:after="150" w:afterAutospacing="0"/>
-        <w:ind w:left="480"/>
-        <w:rPr>
-          <w:rFonts w:ascii="Arial" w:hAnsi="Arial" w:cs="Arial"/>
-          <w:sz w:val="20"/>
-          <w:szCs w:val="20"/>
-        </w:rPr>
-      </w:pPr>
-    </w:p>
-    <w:p>
-      <w:pPr>
         <w:pStyle w:val="Heading3"/>
         <w:shd w:val="clear" w:color="auto" w:fill="FFFFFF"/>
         <w:spacing w:before="0" w:after="75"/>
@@ -1901,23 +1875,128 @@
           <w:sz w:val="23"/>
           <w:szCs w:val="23"/>
         </w:rPr>
-        <w:t>Modeling</w:t>
-      </w:r>
-    </w:p>
-    <w:p>
-      <w:pPr>
-        <w:rPr>
-          <w:rFonts w:ascii="Arial" w:hAnsi="Arial" w:cs="Arial"/>
-          <w:b/>
-          <w:bCs/>
-        </w:rPr>
-      </w:pPr>
-      <w:r>
-        <w:rPr>
-          <w:rFonts w:ascii="Arial" w:hAnsi="Arial" w:cs="Arial"/>
-          <w:b/>
-          <w:bCs/>
-        </w:rPr>
+        <w:t>M</w:t>
+      </w:r>
+      <w:bookmarkStart w:id="0" w:name="_Hlk59141885"/>
+      <w:r>
+        <w:rPr>
+          <w:rFonts w:ascii="Arial" w:hAnsi="Arial" w:cs="Arial"/>
+          <w:color w:val="C45400"/>
+          <w:sz w:val="23"/>
+          <w:szCs w:val="23"/>
+        </w:rPr>
+        <w:t>odeling</w:t>
+      </w:r>
+      <w:bookmarkEnd w:id="0"/>
+    </w:p>
+    <w:p>
+      <w:pPr>
+        <w:rPr>
+          <w:rFonts w:ascii="Arial" w:hAnsi="Arial" w:cs="Arial"/>
+          <w:b/>
+          <w:bCs/>
+        </w:rPr>
+      </w:pPr>
+      <w:r>
+        <w:rPr>
+          <w:rFonts w:ascii="Arial" w:hAnsi="Arial" w:cs="Arial"/>
+          <w:b/>
+          <w:bCs/>
+        </w:rPr>
+        <w:t>Automatic Transmission Controller:</w:t>
+      </w:r>
+    </w:p>
+    <w:p>
+      <w:pPr>
+        <w:shd w:val="clear" w:color="auto" w:fill="FFFFFF"/>
+        <w:spacing w:after="150" w:line="240" w:lineRule="auto"/>
+        <w:jc w:val="both"/>
+        <w:rPr>
+          <w:rFonts w:ascii="Arial" w:eastAsia="Times New Roman" w:hAnsi="Arial" w:cs="Arial"/>
+          <w:sz w:val="20"/>
+          <w:szCs w:val="20"/>
+        </w:rPr>
+      </w:pPr>
+      <w:r>
+        <w:rPr>
+          <w:rFonts w:ascii="Arial" w:eastAsia="Times New Roman" w:hAnsi="Arial" w:cs="Arial"/>
+          <w:sz w:val="20"/>
+          <w:szCs w:val="20"/>
+        </w:rPr>
+        <w:t>When you open the model, the Initial conditions are set in the Model Workspace.</w:t>
+      </w:r>
+      <w:r>
+        <w:rPr>
+          <w:rFonts w:ascii="Arial" w:eastAsia="Times New Roman" w:hAnsi="Arial" w:cs="Arial"/>
+          <w:sz w:val="20"/>
+          <w:szCs w:val="20"/>
+        </w:rPr>
+        <w:t xml:space="preserve"> </w:t>
+      </w:r>
+      <w:r>
+        <w:rPr>
+          <w:rFonts w:ascii="Arial" w:eastAsia="Times New Roman" w:hAnsi="Arial" w:cs="Arial"/>
+          <w:sz w:val="20"/>
+          <w:szCs w:val="20"/>
+        </w:rPr>
+        <w:t>The top-level diagram of the model is shown in the figure below. To run the simulation, on the Simulation tab, click Run.</w:t>
+      </w:r>
+      <w:r>
+        <w:rPr>
+          <w:noProof/>
+        </w:rPr>
+        <w:drawing>
+          <wp:inline distT="0" distB="0" distL="0" distR="0" wp14:anchorId="79971C4E" wp14:editId="2569F17A">
+            <wp:extent cx="5943600" cy="2698115"/>
+            <wp:effectExtent l="0" t="0" r="0" b="6985"/>
+            <wp:docPr id="31" name="Picture 31"/>
+            <wp:cNvGraphicFramePr>
+              <a:graphicFrameLocks xmlns:a="http://schemas.openxmlformats.org/drawingml/2006/main" noChangeAspect="1"/>
+            </wp:cNvGraphicFramePr>
+            <a:graphic xmlns:a="http://schemas.openxmlformats.org/drawingml/2006/main">
+              <a:graphicData uri="http://schemas.openxmlformats.org/drawingml/2006/picture">
+                <pic:pic xmlns:pic="http://schemas.openxmlformats.org/drawingml/2006/picture">
+                  <pic:nvPicPr>
+                    <pic:cNvPr id="1" name=""/>
+                    <pic:cNvPicPr/>
+                  </pic:nvPicPr>
+                  <pic:blipFill>
+                    <a:blip r:embed="rId28"/>
+                    <a:stretch>
+                      <a:fillRect/>
+                    </a:stretch>
+                  </pic:blipFill>
+                  <pic:spPr>
+                    <a:xfrm>
+                      <a:off x="0" y="0"/>
+                      <a:ext cx="5943600" cy="2698115"/>
+                    </a:xfrm>
+                    <a:prstGeom prst="rect">
+                      <a:avLst/>
+                    </a:prstGeom>
+                  </pic:spPr>
+                </pic:pic>
+              </a:graphicData>
+            </a:graphic>
+          </wp:inline>
+        </w:drawing>
+      </w:r>
+    </w:p>
+    <w:p>
+      <w:pPr>
+        <w:rPr>
+          <w:rFonts w:ascii="Arial" w:hAnsi="Arial" w:cs="Arial"/>
+          <w:b/>
+          <w:bCs/>
+        </w:rPr>
+      </w:pPr>
+      <w:r>
+        <w:rPr>
+          <w:rFonts w:ascii="Arial" w:hAnsi="Arial" w:cs="Arial"/>
+          <w:b/>
+          <w:bCs/>
+        </w:rPr>
+        <w:lastRenderedPageBreak/>
         <w:t>Engine:</w:t>
       </w:r>
     </w:p>
@@ -1952,10 +2031,8 @@
       <w:r>
         <w:rPr>
           <w:rFonts w:ascii="Arial" w:hAnsi="Arial" w:cs="Arial"/>
-          <w:b/>
-          <w:bCs/>
-          <w:sz w:val="24"/>
-          <w:szCs w:val="24"/>
+          <w:sz w:val="20"/>
+          <w:szCs w:val="20"/>
           <w:shd w:val="clear" w:color="auto" w:fill="FFFFFF"/>
         </w:rPr>
         <w:t>lookup table</w:t>
@@ -1963,6 +2040,8 @@
       <w:r>
         <w:rPr>
           <w:rFonts w:ascii="Arial" w:hAnsi="Arial" w:cs="Arial"/>
+          <w:sz w:val="18"/>
+          <w:szCs w:val="18"/>
           <w:shd w:val="clear" w:color="auto" w:fill="FFFFFF"/>
         </w:rPr>
         <w:t xml:space="preserve"> </w:t>
@@ -1986,6 +2065,11 @@
       <w:pPr>
         <w:jc w:val="center"/>
       </w:pPr>
+    </w:p>
+    <w:p>
+      <w:pPr>
+        <w:jc w:val="center"/>
+      </w:pPr>
       <w:r>
         <w:rPr>
           <w:rFonts w:ascii="Arial" w:hAnsi="Arial" w:cs="Arial"/>
@@ -1995,9 +2079,9 @@
           <w:shd w:val="clear" w:color="auto" w:fill="FFFFFF"/>
         </w:rPr>
         <w:drawing>
-          <wp:inline distT="0" distB="0" distL="0" distR="0" wp14:anchorId="61E2F560" wp14:editId="1976C111">
-            <wp:extent cx="4495800" cy="1631219"/>
-            <wp:effectExtent l="0" t="0" r="0" b="7620"/>
+          <wp:inline distT="0" distB="0" distL="0" distR="0" wp14:anchorId="61E2F560" wp14:editId="5A23D248">
+            <wp:extent cx="5135453" cy="1863306"/>
+            <wp:effectExtent l="0" t="0" r="8255" b="3810"/>
             <wp:docPr id="24" name="Picture 24"/>
             <wp:cNvGraphicFramePr>
               <a:graphicFrameLocks xmlns:a="http://schemas.openxmlformats.org/drawingml/2006/main" noChangeAspect="1"/>
@@ -2007,100 +2091,6 @@
                 <pic:pic xmlns:pic="http://schemas.openxmlformats.org/drawingml/2006/picture">
                   <pic:nvPicPr>
                     <pic:cNvPr id="0" name="Picture 46"/>
-                    <pic:cNvPicPr>
-                      <a:picLocks noChangeAspect="1" noChangeArrowheads="1"/>
-                    </pic:cNvPicPr>
-                  </pic:nvPicPr>
-                  <pic:blipFill>
-                    <a:blip r:embed="rId28">
-                      <a:extLst>
-                        <a:ext uri="{28A0092B-C50C-407E-A947-70E740481C1C}">
-                          <a14:useLocalDpi xmlns:a14="http://schemas.microsoft.com/office/drawing/2010/main" val="0"/>
-                        </a:ext>
-                      </a:extLst>
-                    </a:blip>
-                    <a:srcRect/>
-                    <a:stretch>
-                      <a:fillRect/>
-                    </a:stretch>
-                  </pic:blipFill>
-                  <pic:spPr bwMode="auto">
-                    <a:xfrm>
-                      <a:off x="0" y="0"/>
-                      <a:ext cx="4508653" cy="1635883"/>
-                    </a:xfrm>
-                    <a:prstGeom prst="rect">
-                      <a:avLst/>
-                    </a:prstGeom>
-                    <a:noFill/>
-                    <a:ln>
-                      <a:noFill/>
-                    </a:ln>
-                  </pic:spPr>
-                </pic:pic>
-              </a:graphicData>
-            </a:graphic>
-          </wp:inline>
-        </w:drawing>
-      </w:r>
-    </w:p>
-    <w:p>
-      <w:pPr>
-        <w:rPr>
-          <w:rFonts w:ascii="Arial" w:hAnsi="Arial" w:cs="Arial"/>
-          <w:b/>
-          <w:bCs/>
-        </w:rPr>
-      </w:pPr>
-      <w:r>
-        <w:rPr>
-          <w:rFonts w:ascii="Arial" w:hAnsi="Arial" w:cs="Arial"/>
-          <w:b/>
-          <w:bCs/>
-        </w:rPr>
-        <w:lastRenderedPageBreak/>
-        <w:t>Transmission:</w:t>
-      </w:r>
-    </w:p>
-    <w:p>
-      <w:r>
-        <w:rPr>
-          <w:rFonts w:ascii="Arial" w:hAnsi="Arial" w:cs="Arial"/>
-          <w:sz w:val="20"/>
-          <w:szCs w:val="20"/>
-          <w:shd w:val="clear" w:color="auto" w:fill="FFFFFF"/>
-        </w:rPr>
-        <w:t>The TorqueConverter and the TransmissionRatio blocks make up the Transmission subsystem, as shown in the figure below.</w:t>
-      </w:r>
-      <w:r>
-        <w:rPr>
-          <w:rFonts w:ascii="Arial" w:hAnsi="Arial" w:cs="Arial"/>
-          <w:color w:val="404040"/>
-          <w:sz w:val="20"/>
-          <w:szCs w:val="20"/>
-          <w:shd w:val="clear" w:color="auto" w:fill="FFFFFF"/>
-        </w:rPr>
-        <w:t> </w:t>
-      </w:r>
-    </w:p>
-    <w:p>
-      <w:r>
-        <w:rPr>
-          <w:noProof/>
-        </w:rPr>
-        <w:drawing>
-          <wp:inline distT="0" distB="0" distL="0" distR="0" wp14:anchorId="459CDD5D" wp14:editId="26761A59">
-            <wp:extent cx="4257675" cy="2047875"/>
-            <wp:effectExtent l="0" t="0" r="9525" b="9525"/>
-            <wp:docPr id="25" name="Picture 25"/>
-            <wp:cNvGraphicFramePr>
-              <a:graphicFrameLocks xmlns:a="http://schemas.openxmlformats.org/drawingml/2006/main" noChangeAspect="1"/>
-            </wp:cNvGraphicFramePr>
-            <a:graphic xmlns:a="http://schemas.openxmlformats.org/drawingml/2006/main">
-              <a:graphicData uri="http://schemas.openxmlformats.org/drawingml/2006/picture">
-                <pic:pic xmlns:pic="http://schemas.openxmlformats.org/drawingml/2006/picture">
-                  <pic:nvPicPr>
-                    <pic:cNvPr id="0" name="Picture 1"/>
                     <pic:cNvPicPr>
                       <a:picLocks noChangeAspect="1" noChangeArrowheads="1"/>
                     </pic:cNvPicPr>
@@ -2121,7 +2111,7 @@
                   <pic:spPr bwMode="auto">
                     <a:xfrm>
                       <a:off x="0" y="0"/>
-                      <a:ext cx="4257675" cy="2047875"/>
+                      <a:ext cx="5171055" cy="1876223"/>
                     </a:xfrm>
                     <a:prstGeom prst="rect">
                       <a:avLst/>
@@ -2140,20 +2130,133 @@
     </w:p>
     <w:p>
       <w:pPr>
-        <w:rPr>
-          <w:rFonts w:ascii="Arial" w:hAnsi="Arial" w:cs="Arial"/>
-          <w:b/>
-          <w:bCs/>
-          <w:shd w:val="clear" w:color="auto" w:fill="FFFFFF"/>
-        </w:rPr>
-      </w:pPr>
-      <w:r>
-        <w:rPr>
-          <w:rFonts w:ascii="Arial" w:hAnsi="Arial" w:cs="Arial"/>
-          <w:b/>
-          <w:bCs/>
-          <w:shd w:val="clear" w:color="auto" w:fill="FFFFFF"/>
-        </w:rPr>
+        <w:jc w:val="center"/>
+      </w:pPr>
+    </w:p>
+    <w:p>
+      <w:pPr>
+        <w:rPr>
+          <w:rFonts w:ascii="Arial" w:hAnsi="Arial" w:cs="Arial"/>
+          <w:b/>
+          <w:bCs/>
+        </w:rPr>
+      </w:pPr>
+      <w:r>
+        <w:rPr>
+          <w:rFonts w:ascii="Arial" w:hAnsi="Arial" w:cs="Arial"/>
+          <w:b/>
+          <w:bCs/>
+        </w:rPr>
+        <w:t>Transmission:</w:t>
+      </w:r>
+    </w:p>
+    <w:p>
+      <w:pPr>
+        <w:rPr>
+          <w:rFonts w:ascii="Arial" w:hAnsi="Arial" w:cs="Arial"/>
+          <w:color w:val="404040"/>
+          <w:sz w:val="20"/>
+          <w:szCs w:val="20"/>
+          <w:shd w:val="clear" w:color="auto" w:fill="FFFFFF"/>
+        </w:rPr>
+      </w:pPr>
+      <w:r>
+        <w:rPr>
+          <w:rFonts w:ascii="Arial" w:hAnsi="Arial" w:cs="Arial"/>
+          <w:sz w:val="20"/>
+          <w:szCs w:val="20"/>
+          <w:shd w:val="clear" w:color="auto" w:fill="FFFFFF"/>
+        </w:rPr>
+        <w:t>The TorqueConverter and the TransmissionRatio blocks make up the Transmission subsystem, as shown in the figure below.</w:t>
+      </w:r>
+      <w:r>
+        <w:rPr>
+          <w:rFonts w:ascii="Arial" w:hAnsi="Arial" w:cs="Arial"/>
+          <w:color w:val="404040"/>
+          <w:sz w:val="20"/>
+          <w:szCs w:val="20"/>
+          <w:shd w:val="clear" w:color="auto" w:fill="FFFFFF"/>
+        </w:rPr>
+        <w:t> </w:t>
+      </w:r>
+    </w:p>
+    <w:p/>
+    <w:p>
+      <w:r>
+        <w:rPr>
+          <w:noProof/>
+        </w:rPr>
+        <w:drawing>
+          <wp:inline distT="0" distB="0" distL="0" distR="0" wp14:anchorId="459CDD5D" wp14:editId="01280580">
+            <wp:extent cx="5193102" cy="2497801"/>
+            <wp:effectExtent l="0" t="0" r="7620" b="0"/>
+            <wp:docPr id="25" name="Picture 25"/>
+            <wp:cNvGraphicFramePr>
+              <a:graphicFrameLocks xmlns:a="http://schemas.openxmlformats.org/drawingml/2006/main" noChangeAspect="1"/>
+            </wp:cNvGraphicFramePr>
+            <a:graphic xmlns:a="http://schemas.openxmlformats.org/drawingml/2006/main">
+              <a:graphicData uri="http://schemas.openxmlformats.org/drawingml/2006/picture">
+                <pic:pic xmlns:pic="http://schemas.openxmlformats.org/drawingml/2006/picture">
+                  <pic:nvPicPr>
+                    <pic:cNvPr id="0" name="Picture 1"/>
+                    <pic:cNvPicPr>
+                      <a:picLocks noChangeAspect="1" noChangeArrowheads="1"/>
+                    </pic:cNvPicPr>
+                  </pic:nvPicPr>
+                  <pic:blipFill>
+                    <a:blip r:embed="rId30">
+                      <a:extLst>
+                        <a:ext uri="{28A0092B-C50C-407E-A947-70E740481C1C}">
+                          <a14:useLocalDpi xmlns:a14="http://schemas.microsoft.com/office/drawing/2010/main" val="0"/>
+                        </a:ext>
+                      </a:extLst>
+                    </a:blip>
+                    <a:srcRect/>
+                    <a:stretch>
+                      <a:fillRect/>
+                    </a:stretch>
+                  </pic:blipFill>
+                  <pic:spPr bwMode="auto">
+                    <a:xfrm>
+                      <a:off x="0" y="0"/>
+                      <a:ext cx="5202609" cy="2502374"/>
+                    </a:xfrm>
+                    <a:prstGeom prst="rect">
+                      <a:avLst/>
+                    </a:prstGeom>
+                    <a:noFill/>
+                    <a:ln>
+                      <a:noFill/>
+                    </a:ln>
+                  </pic:spPr>
+                </pic:pic>
+              </a:graphicData>
+            </a:graphic>
+          </wp:inline>
+        </w:drawing>
+      </w:r>
+    </w:p>
+    <w:p/>
+    <w:p/>
+    <w:p/>
+    <w:p/>
+    <w:p>
+      <w:pPr>
+        <w:rPr>
+          <w:rFonts w:ascii="Arial" w:hAnsi="Arial" w:cs="Arial"/>
+          <w:b/>
+          <w:bCs/>
+          <w:shd w:val="clear" w:color="auto" w:fill="FFFFFF"/>
+        </w:rPr>
+      </w:pPr>
+      <w:r>
+        <w:rPr>
+          <w:rFonts w:ascii="Arial" w:hAnsi="Arial" w:cs="Arial"/>
+          <w:b/>
+          <w:bCs/>
+          <w:shd w:val="clear" w:color="auto" w:fill="FFFFFF"/>
+        </w:rPr>
+        <w:lastRenderedPageBreak/>
         <w:t>TorqueConverter</w:t>
       </w:r>
       <w:r>
@@ -2244,41 +2347,39 @@
       <w:r>
         <w:rPr>
           <w:rFonts w:ascii="Arial" w:hAnsi="Arial" w:cs="Arial"/>
+          <w:sz w:val="20"/>
+          <w:szCs w:val="20"/>
+          <w:shd w:val="clear" w:color="auto" w:fill="FFFFFF"/>
+        </w:rPr>
+        <w:t>lookup table</w:t>
+      </w:r>
+      <w:r>
+        <w:rPr>
+          <w:rFonts w:ascii="Arial" w:hAnsi="Arial" w:cs="Arial"/>
           <w:b/>
           <w:bCs/>
           <w:sz w:val="24"/>
           <w:szCs w:val="24"/>
           <w:shd w:val="clear" w:color="auto" w:fill="FFFFFF"/>
         </w:rPr>
-        <w:t>lookup table</w:t>
-      </w:r>
-      <w:r>
-        <w:rPr>
-          <w:rFonts w:ascii="Arial" w:hAnsi="Arial" w:cs="Arial"/>
-          <w:b/>
-          <w:bCs/>
+        <w:t xml:space="preserve"> </w:t>
+      </w:r>
+      <w:r>
+        <w:rPr>
+          <w:rFonts w:ascii="Arial" w:hAnsi="Arial" w:cs="Arial"/>
+          <w:sz w:val="20"/>
+          <w:szCs w:val="20"/>
+          <w:shd w:val="clear" w:color="auto" w:fill="FFFFFF"/>
+        </w:rPr>
+        <w:t>as shown</w:t>
+      </w:r>
+      <w:r>
+        <w:rPr>
+          <w:rFonts w:ascii="Arial" w:hAnsi="Arial" w:cs="Arial"/>
           <w:sz w:val="24"/>
           <w:szCs w:val="24"/>
           <w:shd w:val="clear" w:color="auto" w:fill="FFFFFF"/>
         </w:rPr>
-        <w:t xml:space="preserve"> </w:t>
-      </w:r>
-      <w:r>
-        <w:rPr>
-          <w:rFonts w:ascii="Arial" w:hAnsi="Arial" w:cs="Arial"/>
-          <w:sz w:val="20"/>
-          <w:szCs w:val="20"/>
-          <w:shd w:val="clear" w:color="auto" w:fill="FFFFFF"/>
-        </w:rPr>
-        <w:t>as shown</w:t>
-      </w:r>
-      <w:r>
-        <w:rPr>
-          <w:rFonts w:ascii="Arial" w:hAnsi="Arial" w:cs="Arial"/>
-          <w:sz w:val="24"/>
-          <w:szCs w:val="24"/>
-          <w:shd w:val="clear" w:color="auto" w:fill="FFFFFF"/>
-        </w:rPr>
         <w:t>.</w:t>
       </w:r>
       <w:r>
@@ -2327,9 +2428,9 @@
           <w:noProof/>
         </w:rPr>
         <w:drawing>
-          <wp:inline distT="0" distB="0" distL="0" distR="0" wp14:anchorId="259BC6DE" wp14:editId="6CA4EA2E">
-            <wp:extent cx="6790083" cy="3076575"/>
-            <wp:effectExtent l="0" t="0" r="0" b="0"/>
+          <wp:inline distT="0" distB="0" distL="0" distR="0" wp14:anchorId="259BC6DE" wp14:editId="1C9FE272">
+            <wp:extent cx="6654467" cy="3174520"/>
+            <wp:effectExtent l="0" t="0" r="0" b="6985"/>
             <wp:docPr id="26" name="Picture 26"/>
             <wp:cNvGraphicFramePr>
               <a:graphicFrameLocks xmlns:a="http://schemas.openxmlformats.org/drawingml/2006/main" noChangeAspect="1"/>
@@ -2342,7 +2443,7 @@
                     <pic:cNvPicPr/>
                   </pic:nvPicPr>
                   <pic:blipFill>
-                    <a:blip r:embed="rId30"/>
+                    <a:blip r:embed="rId31"/>
                     <a:stretch>
                       <a:fillRect/>
                     </a:stretch>
@@ -2350,7 +2451,7 @@
                   <pic:spPr>
                     <a:xfrm>
                       <a:off x="0" y="0"/>
-                      <a:ext cx="6793877" cy="3078294"/>
+                      <a:ext cx="6692840" cy="3192826"/>
                     </a:xfrm>
                     <a:prstGeom prst="rect">
                       <a:avLst/>
@@ -2382,34 +2483,13 @@
           <w:shd w:val="clear" w:color="auto" w:fill="FFFFFF"/>
         </w:rPr>
       </w:pPr>
-    </w:p>
-    <w:p>
-      <w:pPr>
-        <w:rPr>
-          <w:rFonts w:ascii="Arial" w:hAnsi="Arial" w:cs="Arial"/>
-          <w:b/>
-          <w:bCs/>
-          <w:shd w:val="clear" w:color="auto" w:fill="FFFFFF"/>
-        </w:rPr>
-      </w:pPr>
-    </w:p>
-    <w:p>
-      <w:pPr>
-        <w:rPr>
-          <w:rFonts w:ascii="Arial" w:hAnsi="Arial" w:cs="Arial"/>
-          <w:b/>
-          <w:bCs/>
-          <w:shd w:val="clear" w:color="auto" w:fill="FFFFFF"/>
-        </w:rPr>
-      </w:pPr>
-      <w:r>
-        <w:rPr>
-          <w:rFonts w:ascii="Arial" w:hAnsi="Arial" w:cs="Arial"/>
-          <w:b/>
-          <w:bCs/>
-          <w:shd w:val="clear" w:color="auto" w:fill="FFFFFF"/>
-        </w:rPr>
-        <w:lastRenderedPageBreak/>
+      <w:r>
+        <w:rPr>
+          <w:rFonts w:ascii="Arial" w:hAnsi="Arial" w:cs="Arial"/>
+          <w:b/>
+          <w:bCs/>
+          <w:shd w:val="clear" w:color="auto" w:fill="FFFFFF"/>
+        </w:rPr>
         <w:t>Transmission Gear Ratio</w:t>
       </w:r>
       <w:r>
@@ -2467,10 +2547,8 @@
       <w:r>
         <w:rPr>
           <w:rFonts w:ascii="Arial" w:eastAsia="Times New Roman" w:hAnsi="Arial" w:cs="Arial"/>
-          <w:b/>
-          <w:bCs/>
-          <w:sz w:val="24"/>
-          <w:szCs w:val="24"/>
+          <w:sz w:val="20"/>
+          <w:szCs w:val="20"/>
         </w:rPr>
         <w:t>lookup table</w:t>
       </w:r>
@@ -2482,6 +2560,19 @@
         </w:rPr>
         <w:t>, as indicated in Equation 3. The figure that follows shows the block diagram for the subsystem that realizes this ratio in torque and speed.</w:t>
       </w:r>
+    </w:p>
+    <w:p>
+      <w:pPr>
+        <w:shd w:val="clear" w:color="auto" w:fill="FFFFFF"/>
+        <w:spacing w:after="150" w:line="240" w:lineRule="auto"/>
+        <w:rPr>
+          <w:rFonts w:ascii="Arial" w:eastAsia="Times New Roman" w:hAnsi="Arial" w:cs="Arial"/>
+          <w:b/>
+          <w:bCs/>
+          <w:sz w:val="20"/>
+          <w:szCs w:val="20"/>
+        </w:rPr>
+      </w:pPr>
     </w:p>
     <w:p>
       <w:pPr>
@@ -2767,141 +2858,12 @@
         <w:rPr>
           <w:noProof/>
         </w:rPr>
+        <w:lastRenderedPageBreak/>
         <w:drawing>
           <wp:inline distT="0" distB="0" distL="0" distR="0" wp14:anchorId="5AA3F573" wp14:editId="59D8BE25">
             <wp:extent cx="5943600" cy="2950210"/>
             <wp:effectExtent l="0" t="0" r="0" b="2540"/>
             <wp:docPr id="28" name="Picture 28"/>
-            <wp:cNvGraphicFramePr>
-              <a:graphicFrameLocks xmlns:a="http://schemas.openxmlformats.org/drawingml/2006/main" noChangeAspect="1"/>
-            </wp:cNvGraphicFramePr>
-            <a:graphic xmlns:a="http://schemas.openxmlformats.org/drawingml/2006/main">
-              <a:graphicData uri="http://schemas.openxmlformats.org/drawingml/2006/picture">
-                <pic:pic xmlns:pic="http://schemas.openxmlformats.org/drawingml/2006/picture">
-                  <pic:nvPicPr>
-                    <pic:cNvPr id="1" name=""/>
-                    <pic:cNvPicPr/>
-                  </pic:nvPicPr>
-                  <pic:blipFill>
-                    <a:blip r:embed="rId31"/>
-                    <a:stretch>
-                      <a:fillRect/>
-                    </a:stretch>
-                  </pic:blipFill>
-                  <pic:spPr>
-                    <a:xfrm>
-                      <a:off x="0" y="0"/>
-                      <a:ext cx="5943600" cy="2950210"/>
-                    </a:xfrm>
-                    <a:prstGeom prst="rect">
-                      <a:avLst/>
-                    </a:prstGeom>
-                  </pic:spPr>
-                </pic:pic>
-              </a:graphicData>
-            </a:graphic>
-          </wp:inline>
-        </w:drawing>
-      </w:r>
-    </w:p>
-    <w:p>
-      <w:pPr>
-        <w:rPr>
-          <w:rFonts w:ascii="Arial" w:hAnsi="Arial" w:cs="Arial"/>
-          <w:b/>
-          <w:bCs/>
-          <w:shd w:val="clear" w:color="auto" w:fill="FFFFFF"/>
-        </w:rPr>
-      </w:pPr>
-    </w:p>
-    <w:p>
-      <w:pPr>
-        <w:rPr>
-          <w:rFonts w:ascii="Arial" w:hAnsi="Arial" w:cs="Arial"/>
-          <w:b/>
-          <w:bCs/>
-          <w:shd w:val="clear" w:color="auto" w:fill="FFFFFF"/>
-        </w:rPr>
-      </w:pPr>
-      <w:r>
-        <w:rPr>
-          <w:rFonts w:ascii="Arial" w:hAnsi="Arial" w:cs="Arial"/>
-          <w:b/>
-          <w:bCs/>
-          <w:shd w:val="clear" w:color="auto" w:fill="FFFFFF"/>
-        </w:rPr>
-        <w:t>ShiftLogic</w:t>
-      </w:r>
-      <w:r>
-        <w:rPr>
-          <w:rFonts w:ascii="Arial" w:hAnsi="Arial" w:cs="Arial"/>
-          <w:b/>
-          <w:bCs/>
-          <w:shd w:val="clear" w:color="auto" w:fill="FFFFFF"/>
-        </w:rPr>
-        <w:t>:</w:t>
-      </w:r>
-    </w:p>
-    <w:p>
-      <w:pPr>
-        <w:jc w:val="both"/>
-        <w:rPr>
-          <w:rFonts w:ascii="Arial" w:hAnsi="Arial" w:cs="Arial"/>
-          <w:b/>
-          <w:bCs/>
-          <w:shd w:val="clear" w:color="auto" w:fill="FFFFFF"/>
-        </w:rPr>
-      </w:pPr>
-      <w:r>
-        <w:rPr>
-          <w:rFonts w:ascii="Arial" w:eastAsia="Times New Roman" w:hAnsi="Arial" w:cs="Arial"/>
-          <w:sz w:val="20"/>
-          <w:szCs w:val="20"/>
-        </w:rPr>
-        <w:t>The selection_state (always active) begins by performing the computations indicated in its during function. The model computes the upshift and downshift speed thresholds as a function of the instantaneous values of gear and throttle. While in steady_state, the model compares these values to the present vehicle speed to determine if a shift is required. If so, it enters one of the confirm states (upshifting or downshifting), which records the time of entry.</w:t>
-      </w:r>
-    </w:p>
-    <w:p>
-      <w:pPr>
-        <w:shd w:val="clear" w:color="auto" w:fill="FFFFFF"/>
-        <w:spacing w:after="150" w:line="240" w:lineRule="auto"/>
-        <w:jc w:val="both"/>
-        <w:rPr>
-          <w:rFonts w:ascii="Arial" w:eastAsia="Times New Roman" w:hAnsi="Arial" w:cs="Arial"/>
-          <w:sz w:val="20"/>
-          <w:szCs w:val="20"/>
-        </w:rPr>
-      </w:pPr>
-      <w:r>
-        <w:rPr>
-          <w:rFonts w:ascii="Arial" w:eastAsia="Times New Roman" w:hAnsi="Arial" w:cs="Arial"/>
-          <w:sz w:val="20"/>
-          <w:szCs w:val="20"/>
-        </w:rPr>
-        <w:t>If the vehicle speed no longer satisfies the shift condition, while in the confirm state, the model ignores the shift and it transitions back to steady_state. This prevents extraneous shifts due to noise conditions. If the shift condition remains valid for a duration of TWAIT ticks, the model transitions through the lower junction and, depending on the current gear, it broadcasts one of the shift events. Subsequently, the model again activates steady_state after a transition through one of the central junctions. The shift event, which is broadcast to the gear_selection state, activates a transition to the appropriate new gear.</w:t>
-      </w:r>
-    </w:p>
-    <w:p>
-      <w:pPr>
-        <w:shd w:val="clear" w:color="auto" w:fill="FFFFFF"/>
-        <w:spacing w:after="150" w:line="240" w:lineRule="auto"/>
-        <w:jc w:val="center"/>
-        <w:rPr>
-          <w:rFonts w:ascii="Arial" w:eastAsia="Times New Roman" w:hAnsi="Arial" w:cs="Arial"/>
-          <w:sz w:val="20"/>
-          <w:szCs w:val="20"/>
-        </w:rPr>
-      </w:pPr>
-      <w:r>
-        <w:rPr>
-          <w:noProof/>
-        </w:rPr>
-        <w:lastRenderedPageBreak/>
-        <w:drawing>
-          <wp:inline distT="0" distB="0" distL="0" distR="0" wp14:anchorId="4F02B94B" wp14:editId="27DFE4DB">
-            <wp:extent cx="6467475" cy="2970478"/>
-            <wp:effectExtent l="0" t="0" r="0" b="1905"/>
-            <wp:docPr id="27" name="Picture 27"/>
             <wp:cNvGraphicFramePr>
               <a:graphicFrameLocks xmlns:a="http://schemas.openxmlformats.org/drawingml/2006/main" noChangeAspect="1"/>
             </wp:cNvGraphicFramePr>
@@ -2921,7 +2883,7 @@
                   <pic:spPr>
                     <a:xfrm>
                       <a:off x="0" y="0"/>
-                      <a:ext cx="6498276" cy="2984625"/>
+                      <a:ext cx="5943600" cy="2950210"/>
                     </a:xfrm>
                     <a:prstGeom prst="rect">
                       <a:avLst/>
@@ -2936,6 +2898,63 @@
     </w:p>
     <w:p>
       <w:pPr>
+        <w:rPr>
+          <w:rFonts w:ascii="Arial" w:hAnsi="Arial" w:cs="Arial"/>
+          <w:b/>
+          <w:bCs/>
+          <w:shd w:val="clear" w:color="auto" w:fill="FFFFFF"/>
+        </w:rPr>
+      </w:pPr>
+    </w:p>
+    <w:p>
+      <w:pPr>
+        <w:rPr>
+          <w:rFonts w:ascii="Arial" w:hAnsi="Arial" w:cs="Arial"/>
+          <w:b/>
+          <w:bCs/>
+          <w:shd w:val="clear" w:color="auto" w:fill="FFFFFF"/>
+        </w:rPr>
+      </w:pPr>
+      <w:r>
+        <w:rPr>
+          <w:rFonts w:ascii="Arial" w:hAnsi="Arial" w:cs="Arial"/>
+          <w:b/>
+          <w:bCs/>
+          <w:shd w:val="clear" w:color="auto" w:fill="FFFFFF"/>
+        </w:rPr>
+        <w:t>ShiftLogic</w:t>
+      </w:r>
+      <w:r>
+        <w:rPr>
+          <w:rFonts w:ascii="Arial" w:hAnsi="Arial" w:cs="Arial"/>
+          <w:b/>
+          <w:bCs/>
+          <w:shd w:val="clear" w:color="auto" w:fill="FFFFFF"/>
+        </w:rPr>
+        <w:t>:</w:t>
+      </w:r>
+    </w:p>
+    <w:p>
+      <w:pPr>
+        <w:jc w:val="both"/>
+        <w:rPr>
+          <w:rFonts w:ascii="Arial" w:hAnsi="Arial" w:cs="Arial"/>
+          <w:b/>
+          <w:bCs/>
+          <w:shd w:val="clear" w:color="auto" w:fill="FFFFFF"/>
+        </w:rPr>
+      </w:pPr>
+      <w:r>
+        <w:rPr>
+          <w:rFonts w:ascii="Arial" w:eastAsia="Times New Roman" w:hAnsi="Arial" w:cs="Arial"/>
+          <w:sz w:val="20"/>
+          <w:szCs w:val="20"/>
+        </w:rPr>
+        <w:t>The selection_state (always active) begins by performing the computations indicated in its during function. The model computes the upshift and downshift speed thresholds as a function of the instantaneous values of gear and throttle. While in steady_state, the model compares these values to the present vehicle speed to determine if a shift is required. If so, it enters one of the confirm states (upshifting or downshifting), which records the time of entry.</w:t>
+      </w:r>
+    </w:p>
+    <w:p>
+      <w:pPr>
         <w:shd w:val="clear" w:color="auto" w:fill="FFFFFF"/>
         <w:spacing w:after="150" w:line="240" w:lineRule="auto"/>
         <w:jc w:val="both"/>
@@ -2951,55 +2970,17 @@
           <w:sz w:val="20"/>
           <w:szCs w:val="20"/>
         </w:rPr>
-        <w:t>For example, if the vehicle is moving along in second gear with 25% throttle, the state second is active within gear_state, and steady_state is active in the selection_state. The during function of the latter, finds that an upshift should take place when the vehicle exceeds 30 mph. At the moment this becomes true, the model enters the upshifting state. While in this state, if the vehicle speed remains above 30 mph for TWAIT ticks, the model satisfies the transition condition leading down to the lower right junction. This also satisfies the condition [|gear == 2|] on the transition leading from here to steady_state, so the model now takes the overall transition from upshifting to steady_state and broadcasts the event UP as a transition action. Consequently, the transition from second to third is taken in gear_state which completes the shift logic.</w:t>
+        <w:t>If the vehicle speed no longer satisfies the shift condition, while in the confirm state, the model ignores the shift and it transitions back to steady_state. This prevents extraneous shifts due to noise conditions. If the shift condition remains valid for a duration of TWAIT ticks, the model transitions through the lower junction and, depending on the current gear, it broadcasts one of the shift events. Subsequently, the model again activates steady_state after a transition through one of the central junctions. The shift event, which is broadcast to the gear_selection state, activates a transition to the appropriate new gear.</w:t>
       </w:r>
     </w:p>
     <w:p>
       <w:pPr>
         <w:shd w:val="clear" w:color="auto" w:fill="FFFFFF"/>
         <w:spacing w:after="150" w:line="240" w:lineRule="auto"/>
-        <w:jc w:val="both"/>
         <w:rPr>
           <w:rFonts w:ascii="Arial" w:eastAsia="Times New Roman" w:hAnsi="Arial" w:cs="Arial"/>
-          <w:b/>
-          <w:bCs/>
-        </w:rPr>
-      </w:pPr>
-      <w:r>
-        <w:rPr>
-          <w:rFonts w:ascii="Arial" w:eastAsia="Times New Roman" w:hAnsi="Arial" w:cs="Arial"/>
-          <w:b/>
-          <w:bCs/>
-        </w:rPr>
-        <w:t>Vehicle:</w:t>
-      </w:r>
-      <w:r>
-        <w:rPr>
-          <w:rFonts w:ascii="Arial" w:eastAsia="Times New Roman" w:hAnsi="Arial" w:cs="Arial"/>
-          <w:b/>
-          <w:bCs/>
-        </w:rPr>
-        <w:t xml:space="preserve"> </w:t>
-      </w:r>
-      <w:r>
-        <w:rPr>
-          <w:rFonts w:ascii="Arial" w:hAnsi="Arial" w:cs="Arial"/>
-          <w:sz w:val="20"/>
-          <w:szCs w:val="20"/>
-          <w:shd w:val="clear" w:color="auto" w:fill="FFFFFF"/>
-        </w:rPr>
-        <w:t>The Vehicle subsystem uses the net torque to compute the acceleration and integrate it to compute the vehicle speed, per Equation 4 and Equation 5. The Vehicle subsystem is masked. The parameters entered in the mask menu are the final drive ratio, the polynomial coefficients for drag friction and aerodynamic drag, the wheel radius, vehicle inertia, and initial transmission output speed.</w:t>
-      </w:r>
-    </w:p>
-    <w:p>
-      <w:pPr>
-        <w:shd w:val="clear" w:color="auto" w:fill="FFFFFF"/>
-        <w:spacing w:after="150" w:line="240" w:lineRule="auto"/>
-        <w:jc w:val="both"/>
-        <w:rPr>
-          <w:rFonts w:ascii="Arial" w:eastAsia="Times New Roman" w:hAnsi="Arial" w:cs="Arial"/>
-          <w:b/>
-          <w:bCs/>
+          <w:sz w:val="20"/>
+          <w:szCs w:val="20"/>
         </w:rPr>
       </w:pPr>
       <w:r>
@@ -3007,10 +2988,10 @@
           <w:noProof/>
         </w:rPr>
         <w:drawing>
-          <wp:inline distT="0" distB="0" distL="0" distR="0" wp14:anchorId="63872CB4" wp14:editId="1C15C47F">
-            <wp:extent cx="6548120" cy="3038475"/>
-            <wp:effectExtent l="0" t="0" r="5080" b="9525"/>
-            <wp:docPr id="30" name="Picture 30"/>
+          <wp:inline distT="0" distB="0" distL="0" distR="0" wp14:anchorId="4F02B94B" wp14:editId="5C09B99F">
+            <wp:extent cx="6029325" cy="2769235"/>
+            <wp:effectExtent l="0" t="0" r="9525" b="0"/>
+            <wp:docPr id="27" name="Picture 27"/>
             <wp:cNvGraphicFramePr>
               <a:graphicFrameLocks xmlns:a="http://schemas.openxmlformats.org/drawingml/2006/main" noChangeAspect="1"/>
             </wp:cNvGraphicFramePr>
@@ -3030,7 +3011,7 @@
                   <pic:spPr>
                     <a:xfrm>
                       <a:off x="0" y="0"/>
-                      <a:ext cx="6591403" cy="3058559"/>
+                      <a:ext cx="6251936" cy="2871479"/>
                     </a:xfrm>
                     <a:prstGeom prst="rect">
                       <a:avLst/>
@@ -3045,13 +3026,609 @@
     </w:p>
     <w:p>
       <w:pPr>
-        <w:rPr>
-          <w:rFonts w:ascii="Arial" w:hAnsi="Arial" w:cs="Arial"/>
-          <w:b/>
-          <w:bCs/>
-          <w:shd w:val="clear" w:color="auto" w:fill="FFFFFF"/>
-        </w:rPr>
-      </w:pPr>
+        <w:shd w:val="clear" w:color="auto" w:fill="FFFFFF"/>
+        <w:spacing w:after="150" w:line="240" w:lineRule="auto"/>
+        <w:jc w:val="both"/>
+        <w:rPr>
+          <w:rFonts w:ascii="Arial" w:eastAsia="Times New Roman" w:hAnsi="Arial" w:cs="Arial"/>
+          <w:sz w:val="20"/>
+          <w:szCs w:val="20"/>
+        </w:rPr>
+      </w:pPr>
+      <w:r>
+        <w:rPr>
+          <w:rFonts w:ascii="Arial" w:eastAsia="Times New Roman" w:hAnsi="Arial" w:cs="Arial"/>
+          <w:sz w:val="20"/>
+          <w:szCs w:val="20"/>
+        </w:rPr>
+        <w:lastRenderedPageBreak/>
+        <w:t>For example, if the vehicle is moving along in second gear with 25% throttle, the state second is active within gear_state, and steady_state is active in the selection_state. The during function of the latter, finds that an upshift should take place when the vehicle exceeds 30 mph. At the moment this becomes true, the model enters the upshifting state. While in this state, if the vehicle speed remains above 30 mph for TWAIT ticks, the model satisfies the transition condition leading down to the lower right junction. This also satisfies the condition [|gear == 2|] on the transition leading from here to steady_state, so the model now takes the overall transition from upshifting to steady_state and broadcasts the event UP as a transition action. Consequently, the transition from second to third is taken in gear_state which completes the shift logic.</w:t>
+      </w:r>
+    </w:p>
+    <w:p>
+      <w:pPr>
+        <w:shd w:val="clear" w:color="auto" w:fill="FFFFFF"/>
+        <w:spacing w:after="150" w:line="240" w:lineRule="auto"/>
+        <w:jc w:val="both"/>
+        <w:rPr>
+          <w:rFonts w:ascii="Arial" w:eastAsia="Times New Roman" w:hAnsi="Arial" w:cs="Arial"/>
+          <w:sz w:val="20"/>
+          <w:szCs w:val="20"/>
+        </w:rPr>
+      </w:pPr>
+    </w:p>
+    <w:p>
+      <w:pPr>
+        <w:shd w:val="clear" w:color="auto" w:fill="FFFFFF"/>
+        <w:spacing w:after="150" w:line="240" w:lineRule="auto"/>
+        <w:jc w:val="both"/>
+        <w:rPr>
+          <w:rFonts w:ascii="Arial" w:eastAsia="Times New Roman" w:hAnsi="Arial" w:cs="Arial"/>
+          <w:b/>
+          <w:bCs/>
+        </w:rPr>
+      </w:pPr>
+      <w:r>
+        <w:rPr>
+          <w:rFonts w:ascii="Arial" w:eastAsia="Times New Roman" w:hAnsi="Arial" w:cs="Arial"/>
+          <w:b/>
+          <w:bCs/>
+        </w:rPr>
+        <w:t>Vehicle:</w:t>
+      </w:r>
+      <w:r>
+        <w:rPr>
+          <w:rFonts w:ascii="Arial" w:eastAsia="Times New Roman" w:hAnsi="Arial" w:cs="Arial"/>
+          <w:b/>
+          <w:bCs/>
+        </w:rPr>
+        <w:t xml:space="preserve"> </w:t>
+      </w:r>
+    </w:p>
+    <w:p>
+      <w:pPr>
+        <w:shd w:val="clear" w:color="auto" w:fill="FFFFFF"/>
+        <w:spacing w:after="150" w:line="240" w:lineRule="auto"/>
+        <w:jc w:val="both"/>
+        <w:rPr>
+          <w:rFonts w:ascii="Arial" w:hAnsi="Arial" w:cs="Arial"/>
+          <w:sz w:val="20"/>
+          <w:szCs w:val="20"/>
+          <w:shd w:val="clear" w:color="auto" w:fill="FFFFFF"/>
+        </w:rPr>
+      </w:pPr>
+      <w:r>
+        <w:rPr>
+          <w:rFonts w:ascii="Arial" w:hAnsi="Arial" w:cs="Arial"/>
+          <w:sz w:val="20"/>
+          <w:szCs w:val="20"/>
+          <w:shd w:val="clear" w:color="auto" w:fill="FFFFFF"/>
+        </w:rPr>
+        <w:t>The Vehicle subsystem uses the net torque to compute the acceleration and integrate it to compute the vehicle speed, per Equation 4 and Equation 5. The Vehicle subsystem is masked. The parameters entered in the mask menu are the final drive ratio, the polynomial coefficients for drag friction and aerodynamic drag, the wheel radius, vehicle inertia, and initial transmission output speed.</w:t>
+      </w:r>
+    </w:p>
+    <w:p>
+      <w:pPr>
+        <w:shd w:val="clear" w:color="auto" w:fill="FFFFFF"/>
+        <w:spacing w:after="150" w:line="240" w:lineRule="auto"/>
+        <w:jc w:val="both"/>
+        <w:rPr>
+          <w:rFonts w:ascii="Arial" w:eastAsia="Times New Roman" w:hAnsi="Arial" w:cs="Arial"/>
+          <w:b/>
+          <w:bCs/>
+        </w:rPr>
+      </w:pPr>
+    </w:p>
+    <w:p>
+      <w:pPr>
+        <w:shd w:val="clear" w:color="auto" w:fill="FFFFFF"/>
+        <w:spacing w:after="150" w:line="240" w:lineRule="auto"/>
+        <w:jc w:val="both"/>
+        <w:rPr>
+          <w:rFonts w:ascii="Arial" w:eastAsia="Times New Roman" w:hAnsi="Arial" w:cs="Arial"/>
+          <w:b/>
+          <w:bCs/>
+        </w:rPr>
+      </w:pPr>
+      <w:r>
+        <w:rPr>
+          <w:rFonts w:ascii="Arial" w:eastAsia="Times New Roman" w:hAnsi="Arial" w:cs="Arial"/>
+          <w:b/>
+          <w:bCs/>
+        </w:rPr>
+        <w:t xml:space="preserve"> </w:t>
+      </w:r>
+    </w:p>
+    <w:p>
+      <w:pPr>
+        <w:rPr>
+          <w:rFonts w:ascii="Arial" w:hAnsi="Arial" w:cs="Arial"/>
+          <w:b/>
+          <w:bCs/>
+          <w:shd w:val="clear" w:color="auto" w:fill="FFFFFF"/>
+        </w:rPr>
+      </w:pPr>
+      <w:r>
+        <w:rPr>
+          <w:noProof/>
+        </w:rPr>
+        <w:drawing>
+          <wp:inline distT="0" distB="0" distL="0" distR="0" wp14:anchorId="1573F742" wp14:editId="2439455E">
+            <wp:extent cx="6804024" cy="3554083"/>
+            <wp:effectExtent l="0" t="0" r="0" b="8890"/>
+            <wp:docPr id="30" name="Picture 30"/>
+            <wp:cNvGraphicFramePr>
+              <a:graphicFrameLocks xmlns:a="http://schemas.openxmlformats.org/drawingml/2006/main" noChangeAspect="1"/>
+            </wp:cNvGraphicFramePr>
+            <a:graphic xmlns:a="http://schemas.openxmlformats.org/drawingml/2006/main">
+              <a:graphicData uri="http://schemas.openxmlformats.org/drawingml/2006/picture">
+                <pic:pic xmlns:pic="http://schemas.openxmlformats.org/drawingml/2006/picture">
+                  <pic:nvPicPr>
+                    <pic:cNvPr id="1" name=""/>
+                    <pic:cNvPicPr/>
+                  </pic:nvPicPr>
+                  <pic:blipFill>
+                    <a:blip r:embed="rId34"/>
+                    <a:stretch>
+                      <a:fillRect/>
+                    </a:stretch>
+                  </pic:blipFill>
+                  <pic:spPr>
+                    <a:xfrm>
+                      <a:off x="0" y="0"/>
+                      <a:ext cx="6838507" cy="3572095"/>
+                    </a:xfrm>
+                    <a:prstGeom prst="rect">
+                      <a:avLst/>
+                    </a:prstGeom>
+                  </pic:spPr>
+                </pic:pic>
+              </a:graphicData>
+            </a:graphic>
+          </wp:inline>
+        </w:drawing>
+      </w:r>
+    </w:p>
+    <w:p>
+      <w:pPr>
+        <w:rPr>
+          <w:rFonts w:ascii="Arial" w:hAnsi="Arial" w:cs="Arial"/>
+          <w:color w:val="C45400"/>
+          <w:sz w:val="23"/>
+          <w:szCs w:val="23"/>
+        </w:rPr>
+      </w:pPr>
+    </w:p>
+    <w:p>
+      <w:pPr>
+        <w:rPr>
+          <w:rFonts w:ascii="Arial" w:hAnsi="Arial" w:cs="Arial"/>
+          <w:color w:val="C45400"/>
+          <w:sz w:val="23"/>
+          <w:szCs w:val="23"/>
+        </w:rPr>
+      </w:pPr>
+    </w:p>
+    <w:p>
+      <w:pPr>
+        <w:rPr>
+          <w:rFonts w:ascii="Arial" w:hAnsi="Arial" w:cs="Arial"/>
+          <w:color w:val="C45400"/>
+          <w:sz w:val="23"/>
+          <w:szCs w:val="23"/>
+        </w:rPr>
+      </w:pPr>
+    </w:p>
+    <w:p>
+      <w:pPr>
+        <w:rPr>
+          <w:rFonts w:ascii="Arial" w:hAnsi="Arial" w:cs="Arial"/>
+          <w:color w:val="C45400"/>
+          <w:sz w:val="23"/>
+          <w:szCs w:val="23"/>
+        </w:rPr>
+      </w:pPr>
+    </w:p>
+    <w:p>
+      <w:pPr>
+        <w:rPr>
+          <w:rFonts w:ascii="Arial" w:hAnsi="Arial" w:cs="Arial"/>
+          <w:color w:val="C45400"/>
+          <w:sz w:val="23"/>
+          <w:szCs w:val="23"/>
+        </w:rPr>
+      </w:pPr>
+    </w:p>
+    <w:p>
+      <w:pPr>
+        <w:rPr>
+          <w:rFonts w:ascii="Arial" w:hAnsi="Arial" w:cs="Arial"/>
+          <w:color w:val="C45400"/>
+          <w:sz w:val="23"/>
+          <w:szCs w:val="23"/>
+        </w:rPr>
+      </w:pPr>
+      <w:r>
+        <w:rPr>
+          <w:rFonts w:ascii="Arial" w:hAnsi="Arial" w:cs="Arial"/>
+          <w:color w:val="C45400"/>
+          <w:sz w:val="23"/>
+          <w:szCs w:val="23"/>
+        </w:rPr>
+        <w:lastRenderedPageBreak/>
+        <w:t>Skills used in this model</w:t>
+      </w:r>
+    </w:p>
+    <w:p>
+      <w:pPr>
+        <w:jc w:val="both"/>
+        <w:rPr>
+          <w:rFonts w:ascii="Arial" w:hAnsi="Arial" w:cs="Arial"/>
+          <w:b/>
+          <w:bCs/>
+          <w:shd w:val="clear" w:color="auto" w:fill="FFFFFF"/>
+        </w:rPr>
+      </w:pPr>
+      <w:r>
+        <w:rPr>
+          <w:rFonts w:ascii="Arial" w:hAnsi="Arial" w:cs="Arial"/>
+          <w:b/>
+          <w:bCs/>
+          <w:shd w:val="clear" w:color="auto" w:fill="FFFFFF"/>
+        </w:rPr>
+        <w:t>1. Callbacks:</w:t>
+      </w:r>
+    </w:p>
+    <w:p>
+      <w:pPr>
+        <w:jc w:val="both"/>
+        <w:rPr>
+          <w:rFonts w:ascii="Arial" w:hAnsi="Arial" w:cs="Arial"/>
+          <w:sz w:val="20"/>
+          <w:szCs w:val="20"/>
+          <w:shd w:val="clear" w:color="auto" w:fill="FFFFFF"/>
+        </w:rPr>
+      </w:pPr>
+      <w:r>
+        <w:rPr>
+          <w:rFonts w:ascii="Arial" w:hAnsi="Arial" w:cs="Arial"/>
+          <w:b/>
+          <w:bCs/>
+          <w:shd w:val="clear" w:color="auto" w:fill="FFFFFF"/>
+        </w:rPr>
+        <w:t xml:space="preserve">2. Data Inspector: </w:t>
+      </w:r>
+      <w:r>
+        <w:rPr>
+          <w:rFonts w:ascii="Arial" w:hAnsi="Arial" w:cs="Arial"/>
+          <w:sz w:val="20"/>
+          <w:szCs w:val="20"/>
+          <w:shd w:val="clear" w:color="auto" w:fill="FFFFFF"/>
+        </w:rPr>
+        <w:t>Data i</w:t>
+      </w:r>
+      <w:r>
+        <w:rPr>
+          <w:rFonts w:ascii="Arial" w:hAnsi="Arial" w:cs="Arial"/>
+          <w:sz w:val="20"/>
+          <w:szCs w:val="20"/>
+          <w:shd w:val="clear" w:color="auto" w:fill="FFFFFF"/>
+        </w:rPr>
+        <w:t>nspect</w:t>
+      </w:r>
+      <w:r>
+        <w:rPr>
+          <w:rFonts w:ascii="Arial" w:hAnsi="Arial" w:cs="Arial"/>
+          <w:sz w:val="20"/>
+          <w:szCs w:val="20"/>
+          <w:shd w:val="clear" w:color="auto" w:fill="FFFFFF"/>
+        </w:rPr>
+        <w:t xml:space="preserve">or is used in the project to inspect </w:t>
+      </w:r>
+      <w:r>
+        <w:rPr>
+          <w:rFonts w:ascii="Arial" w:hAnsi="Arial" w:cs="Arial"/>
+          <w:sz w:val="20"/>
+          <w:szCs w:val="20"/>
+          <w:shd w:val="clear" w:color="auto" w:fill="FFFFFF"/>
+        </w:rPr>
+        <w:t>and compare data and simulation results to validate and iterate model designs</w:t>
+      </w:r>
+      <w:r>
+        <w:rPr>
+          <w:rFonts w:ascii="Arial" w:hAnsi="Arial" w:cs="Arial"/>
+          <w:sz w:val="20"/>
+          <w:szCs w:val="20"/>
+          <w:shd w:val="clear" w:color="auto" w:fill="FFFFFF"/>
+        </w:rPr>
+        <w:t>.</w:t>
+      </w:r>
+    </w:p>
+    <w:p>
+      <w:pPr>
+        <w:jc w:val="both"/>
+        <w:rPr>
+          <w:rFonts w:ascii="Arial" w:hAnsi="Arial" w:cs="Arial"/>
+          <w:shd w:val="clear" w:color="auto" w:fill="FFFFFF"/>
+        </w:rPr>
+      </w:pPr>
+      <w:r>
+        <w:rPr>
+          <w:rFonts w:ascii="Arial" w:hAnsi="Arial" w:cs="Arial"/>
+          <w:b/>
+          <w:bCs/>
+          <w:shd w:val="clear" w:color="auto" w:fill="FFFFFF"/>
+        </w:rPr>
+        <w:t>3.Solver selection strategy:</w:t>
+      </w:r>
+      <w:r>
+        <w:rPr>
+          <w:rFonts w:ascii="Arial" w:hAnsi="Arial" w:cs="Arial"/>
+          <w:b/>
+          <w:bCs/>
+          <w:color w:val="202124"/>
+          <w:shd w:val="clear" w:color="auto" w:fill="FFFFFF"/>
+        </w:rPr>
+        <w:t xml:space="preserve"> </w:t>
+      </w:r>
+      <w:r>
+        <w:rPr>
+          <w:rFonts w:ascii="Arial" w:hAnsi="Arial" w:cs="Arial"/>
+          <w:color w:val="202124"/>
+          <w:shd w:val="clear" w:color="auto" w:fill="FFFFFF"/>
+        </w:rPr>
+        <w:t>For s</w:t>
+      </w:r>
+      <w:r>
+        <w:rPr>
+          <w:rFonts w:ascii="Arial" w:hAnsi="Arial" w:cs="Arial"/>
+          <w:color w:val="202124"/>
+          <w:shd w:val="clear" w:color="auto" w:fill="FFFFFF"/>
+        </w:rPr>
+        <w:t>elect</w:t>
+      </w:r>
+      <w:r>
+        <w:rPr>
+          <w:rFonts w:ascii="Arial" w:hAnsi="Arial" w:cs="Arial"/>
+          <w:color w:val="202124"/>
+          <w:shd w:val="clear" w:color="auto" w:fill="FFFFFF"/>
+        </w:rPr>
+        <w:t>ing</w:t>
+      </w:r>
+      <w:r>
+        <w:rPr>
+          <w:rFonts w:ascii="Arial" w:hAnsi="Arial" w:cs="Arial"/>
+          <w:color w:val="202124"/>
+          <w:shd w:val="clear" w:color="auto" w:fill="FFFFFF"/>
+        </w:rPr>
+        <w:t xml:space="preserve"> a solver for simulating the model, </w:t>
+      </w:r>
+      <w:r>
+        <w:rPr>
+          <w:rFonts w:ascii="Arial" w:hAnsi="Arial" w:cs="Arial"/>
+          <w:color w:val="202124"/>
+          <w:shd w:val="clear" w:color="auto" w:fill="FFFFFF"/>
+        </w:rPr>
+        <w:t xml:space="preserve">I have used </w:t>
+      </w:r>
+      <w:r>
+        <w:rPr>
+          <w:rFonts w:ascii="Arial" w:hAnsi="Arial" w:cs="Arial"/>
+          <w:color w:val="202124"/>
+          <w:shd w:val="clear" w:color="auto" w:fill="FFFFFF"/>
+        </w:rPr>
+        <w:t>auto solver. Auto solver chooses a suitable solver and sets the maximum step size of the simulation. </w:t>
+      </w:r>
+    </w:p>
+    <w:p>
+      <w:pPr>
+        <w:jc w:val="both"/>
+        <w:rPr>
+          <w:rFonts w:ascii="Arial" w:hAnsi="Arial" w:cs="Arial"/>
+          <w:b/>
+          <w:bCs/>
+          <w:shd w:val="clear" w:color="auto" w:fill="FFFFFF"/>
+        </w:rPr>
+      </w:pPr>
+      <w:r>
+        <w:rPr>
+          <w:rFonts w:ascii="Arial" w:hAnsi="Arial" w:cs="Arial"/>
+          <w:b/>
+          <w:bCs/>
+          <w:shd w:val="clear" w:color="auto" w:fill="FFFFFF"/>
+        </w:rPr>
+        <w:t>4. MATLAB Function Block:</w:t>
+      </w:r>
+    </w:p>
+    <w:p>
+      <w:pPr>
+        <w:jc w:val="both"/>
+        <w:rPr>
+          <w:rFonts w:ascii="Arial" w:hAnsi="Arial" w:cs="Arial"/>
+          <w:sz w:val="20"/>
+          <w:szCs w:val="20"/>
+          <w:shd w:val="clear" w:color="auto" w:fill="FFFFFF"/>
+        </w:rPr>
+      </w:pPr>
+      <w:r>
+        <w:rPr>
+          <w:rFonts w:ascii="Arial" w:hAnsi="Arial" w:cs="Arial"/>
+          <w:b/>
+          <w:bCs/>
+          <w:shd w:val="clear" w:color="auto" w:fill="FFFFFF"/>
+        </w:rPr>
+        <w:t>5. Look UP Table:</w:t>
+      </w:r>
+      <w:r>
+        <w:rPr>
+          <w:rFonts w:ascii="Arial" w:hAnsi="Arial" w:cs="Arial"/>
+          <w:b/>
+          <w:bCs/>
+          <w:shd w:val="clear" w:color="auto" w:fill="FFFFFF"/>
+        </w:rPr>
+        <w:t xml:space="preserve"> </w:t>
+      </w:r>
+      <w:r>
+        <w:rPr>
+          <w:rFonts w:ascii="Arial" w:hAnsi="Arial" w:cs="Arial"/>
+          <w:sz w:val="20"/>
+          <w:szCs w:val="20"/>
+          <w:shd w:val="clear" w:color="auto" w:fill="FFFFFF"/>
+        </w:rPr>
+        <w:t xml:space="preserve">Lookup table are used many times in the model. In engine block </w:t>
+      </w:r>
+      <w:r>
+        <w:rPr>
+          <w:rFonts w:ascii="Arial" w:hAnsi="Arial" w:cs="Arial"/>
+          <w:sz w:val="20"/>
+          <w:szCs w:val="20"/>
+          <w:shd w:val="clear" w:color="auto" w:fill="FFFFFF"/>
+        </w:rPr>
+        <w:t xml:space="preserve">a two-dimensional lookup table </w:t>
+      </w:r>
+      <w:r>
+        <w:rPr>
+          <w:rFonts w:ascii="Arial" w:hAnsi="Arial" w:cs="Arial"/>
+          <w:sz w:val="20"/>
+          <w:szCs w:val="20"/>
+          <w:shd w:val="clear" w:color="auto" w:fill="FFFFFF"/>
+        </w:rPr>
+        <w:t xml:space="preserve">was used </w:t>
+      </w:r>
+      <w:r>
+        <w:rPr>
+          <w:rFonts w:ascii="Arial" w:hAnsi="Arial" w:cs="Arial"/>
+          <w:sz w:val="20"/>
+          <w:szCs w:val="20"/>
+          <w:shd w:val="clear" w:color="auto" w:fill="FFFFFF"/>
+        </w:rPr>
+        <w:t>that interpolates engine torque versus throttle and engine speed.</w:t>
+      </w:r>
+      <w:r>
+        <w:rPr>
+          <w:rFonts w:ascii="Arial" w:hAnsi="Arial" w:cs="Arial"/>
+          <w:sz w:val="20"/>
+          <w:szCs w:val="20"/>
+          <w:shd w:val="clear" w:color="auto" w:fill="FFFFFF"/>
+        </w:rPr>
+        <w:t xml:space="preserve"> Then in TorqueConverter and Transmission Gear Ratio a one-dimensional lookup table was used.</w:t>
+      </w:r>
+    </w:p>
+    <w:p>
+      <w:pPr>
+        <w:jc w:val="both"/>
+        <w:rPr>
+          <w:rFonts w:ascii="Arial" w:hAnsi="Arial" w:cs="Arial"/>
+          <w:b/>
+          <w:bCs/>
+          <w:shd w:val="clear" w:color="auto" w:fill="FFFFFF"/>
+        </w:rPr>
+      </w:pPr>
+      <w:r>
+        <w:rPr>
+          <w:rFonts w:ascii="Arial" w:hAnsi="Arial" w:cs="Arial"/>
+          <w:b/>
+          <w:bCs/>
+          <w:shd w:val="clear" w:color="auto" w:fill="FFFFFF"/>
+        </w:rPr>
+        <w:t>6. Signal Builder</w:t>
+      </w:r>
+      <w:r>
+        <w:rPr>
+          <w:rFonts w:ascii="Arial" w:hAnsi="Arial" w:cs="Arial"/>
+          <w:b/>
+          <w:bCs/>
+          <w:shd w:val="clear" w:color="auto" w:fill="FFFFFF"/>
+        </w:rPr>
+        <w:t xml:space="preserve">: </w:t>
+      </w:r>
+      <w:r>
+        <w:rPr>
+          <w:rFonts w:ascii="Arial" w:hAnsi="Arial" w:cs="Arial"/>
+          <w:sz w:val="20"/>
+          <w:szCs w:val="20"/>
+          <w:shd w:val="clear" w:color="auto" w:fill="FFFFFF"/>
+        </w:rPr>
+        <w:t xml:space="preserve">Signal builder was used </w:t>
+      </w:r>
+      <w:r>
+        <w:rPr>
+          <w:rFonts w:ascii="Arial" w:hAnsi="Arial" w:cs="Arial"/>
+          <w:sz w:val="20"/>
+          <w:szCs w:val="20"/>
+          <w:shd w:val="clear" w:color="auto" w:fill="FFFFFF"/>
+        </w:rPr>
+        <w:t>in the model named as Maneuver</w:t>
+      </w:r>
+      <w:r>
+        <w:rPr>
+          <w:rFonts w:ascii="Arial" w:hAnsi="Arial" w:cs="Arial"/>
+          <w:sz w:val="20"/>
+          <w:szCs w:val="20"/>
+          <w:shd w:val="clear" w:color="auto" w:fill="FFFFFF"/>
+        </w:rPr>
+        <w:t xml:space="preserve">sGUI </w:t>
+      </w:r>
+      <w:r>
+        <w:rPr>
+          <w:rFonts w:ascii="Arial" w:hAnsi="Arial" w:cs="Arial"/>
+          <w:sz w:val="20"/>
+          <w:szCs w:val="20"/>
+          <w:shd w:val="clear" w:color="auto" w:fill="FFFFFF"/>
+        </w:rPr>
+        <w:t xml:space="preserve">to </w:t>
+      </w:r>
+      <w:r>
+        <w:rPr>
+          <w:rFonts w:ascii="Arial" w:hAnsi="Arial" w:cs="Arial"/>
+          <w:sz w:val="20"/>
+          <w:szCs w:val="20"/>
+          <w:shd w:val="clear" w:color="auto" w:fill="FFFFFF"/>
+        </w:rPr>
+        <w:t>generate interchangeable groups of </w:t>
+      </w:r>
+      <w:r>
+        <w:rPr>
+          <w:rStyle w:val="Emphasis"/>
+          <w:rFonts w:ascii="Arial" w:hAnsi="Arial" w:cs="Arial"/>
+          <w:i w:val="0"/>
+          <w:iCs w:val="0"/>
+          <w:sz w:val="20"/>
+          <w:szCs w:val="20"/>
+          <w:shd w:val="clear" w:color="auto" w:fill="FFFFFF"/>
+        </w:rPr>
+        <w:t>signals</w:t>
+      </w:r>
+      <w:r>
+        <w:rPr>
+          <w:rFonts w:ascii="Arial" w:hAnsi="Arial" w:cs="Arial"/>
+          <w:sz w:val="20"/>
+          <w:szCs w:val="20"/>
+          <w:shd w:val="clear" w:color="auto" w:fill="FFFFFF"/>
+        </w:rPr>
+        <w:t> whose waveforms are piecewise linear.</w:t>
+      </w:r>
+      <w:r>
+        <w:rPr>
+          <w:rFonts w:ascii="Arial" w:hAnsi="Arial" w:cs="Arial"/>
+          <w:color w:val="4D5156"/>
+          <w:sz w:val="21"/>
+          <w:szCs w:val="21"/>
+          <w:shd w:val="clear" w:color="auto" w:fill="FFFFFF"/>
+        </w:rPr>
+        <w:t> </w:t>
+      </w:r>
+      <w:r>
+        <w:rPr>
+          <w:rFonts w:ascii="Arial" w:hAnsi="Arial" w:cs="Arial"/>
+          <w:b/>
+          <w:bCs/>
+          <w:sz w:val="20"/>
+          <w:szCs w:val="20"/>
+          <w:shd w:val="clear" w:color="auto" w:fill="FFFFFF"/>
+        </w:rPr>
+        <w:tab/>
+      </w:r>
     </w:p>
     <w:p>
       <w:pPr>
@@ -3700,6 +4277,17 @@
       <w:szCs w:val="20"/>
     </w:rPr>
   </w:style>
+  <w:style w:type="character" w:styleId="Emphasis">
+    <w:name w:val="Emphasis"/>
+    <w:basedOn w:val="DefaultParagraphFont"/>
+    <w:uiPriority w:val="20"/>
+    <w:qFormat/>
+    <w:rsid w:val="000029E1"/>
+    <w:rPr>
+      <w:i/>
+      <w:iCs/>
+    </w:rPr>
+  </w:style>
 </w:styles>
 </file>
 

</xml_diff>